<commit_message>
Add game objects, sprites
</commit_message>
<xml_diff>
--- a/City GDD.docx
+++ b/City GDD.docx
@@ -1168,6 +1168,8 @@
             </w:r>
           </w:p>
         </w:tc>
+        <w:bookmarkStart w:id="0" w:name="_GoBack"/>
+        <w:bookmarkEnd w:id="0"/>
       </w:tr>
       <w:tr>
         <w:tc>
@@ -2431,12 +2433,14 @@
                 <w:rFonts w:ascii="Consolas" w:hAnsi="Consolas"/>
               </w:rPr>
             </w:pPr>
+            <w:proofErr w:type="spellStart"/>
             <w:r>
               <w:rPr>
                 <w:rFonts w:ascii="Consolas" w:hAnsi="Consolas"/>
               </w:rPr>
               <w:t>obj_main</w:t>
             </w:r>
+            <w:proofErr w:type="spellEnd"/>
           </w:p>
         </w:tc>
         <w:tc>
@@ -2529,11 +2533,47 @@
                 <w:rFonts w:ascii="Consolas" w:hAnsi="Consolas"/>
               </w:rPr>
             </w:pPr>
-            <w:r>
-              <w:rPr>
-                <w:rFonts w:ascii="Consolas" w:hAnsi="Consolas"/>
-              </w:rPr>
-              <w:t>ds_SUList = ds_list_create();</w:t>
+            <w:proofErr w:type="spellStart"/>
+            <w:r>
+              <w:rPr>
+                <w:rFonts w:ascii="Consolas" w:hAnsi="Consolas"/>
+              </w:rPr>
+              <w:t>ds_SUList</w:t>
+            </w:r>
+            <w:proofErr w:type="spellEnd"/>
+            <w:r>
+              <w:rPr>
+                <w:rFonts w:ascii="Consolas" w:hAnsi="Consolas"/>
+              </w:rPr>
+              <w:t xml:space="preserve"> = </w:t>
+            </w:r>
+            <w:proofErr w:type="spellStart"/>
+            <w:r>
+              <w:rPr>
+                <w:rFonts w:ascii="Consolas" w:hAnsi="Consolas"/>
+              </w:rPr>
+              <w:t>ds_list_</w:t>
+            </w:r>
+            <w:proofErr w:type="gramStart"/>
+            <w:r>
+              <w:rPr>
+                <w:rFonts w:ascii="Consolas" w:hAnsi="Consolas"/>
+              </w:rPr>
+              <w:t>create</w:t>
+            </w:r>
+            <w:proofErr w:type="spellEnd"/>
+            <w:r>
+              <w:rPr>
+                <w:rFonts w:ascii="Consolas" w:hAnsi="Consolas"/>
+              </w:rPr>
+              <w:t>(</w:t>
+            </w:r>
+            <w:proofErr w:type="gramEnd"/>
+            <w:r>
+              <w:rPr>
+                <w:rFonts w:ascii="Consolas" w:hAnsi="Consolas"/>
+              </w:rPr>
+              <w:t>);</w:t>
             </w:r>
           </w:p>
           <w:p>
@@ -2558,12 +2598,14 @@
                 <w:rFonts w:ascii="Consolas" w:hAnsi="Consolas"/>
               </w:rPr>
             </w:pPr>
+            <w:proofErr w:type="spellStart"/>
             <w:r>
               <w:rPr>
                 <w:rFonts w:ascii="Consolas" w:hAnsi="Consolas"/>
               </w:rPr>
               <w:t>obj_SU</w:t>
             </w:r>
+            <w:proofErr w:type="spellEnd"/>
           </w:p>
         </w:tc>
         <w:tc>
@@ -2596,14 +2638,14 @@
                 <w:rFonts w:ascii="Consolas" w:hAnsi="Consolas"/>
               </w:rPr>
             </w:pPr>
+            <w:proofErr w:type="spellStart"/>
             <w:r>
               <w:rPr>
                 <w:rFonts w:ascii="Consolas" w:hAnsi="Consolas"/>
               </w:rPr>
               <w:t>spr_SU</w:t>
             </w:r>
-            <w:bookmarkStart w:id="0" w:name="_GoBack"/>
-            <w:bookmarkEnd w:id="0"/>
+            <w:proofErr w:type="spellEnd"/>
           </w:p>
         </w:tc>
         <w:tc>
@@ -2623,11 +2665,19 @@
               </w:rPr>
               <w:t xml:space="preserve">generated by the </w:t>
             </w:r>
-            <w:r>
-              <w:rPr>
-                <w:rFonts w:ascii="Consolas" w:hAnsi="Consolas"/>
-              </w:rPr>
-              <w:t xml:space="preserve">scr_mapGenerate script.  </w:t>
+            <w:proofErr w:type="spellStart"/>
+            <w:r>
+              <w:rPr>
+                <w:rFonts w:ascii="Consolas" w:hAnsi="Consolas"/>
+              </w:rPr>
+              <w:t>scr_mapGenerate</w:t>
+            </w:r>
+            <w:proofErr w:type="spellEnd"/>
+            <w:r>
+              <w:rPr>
+                <w:rFonts w:ascii="Consolas" w:hAnsi="Consolas"/>
+              </w:rPr>
+              <w:t xml:space="preserve"> script.  </w:t>
             </w:r>
           </w:p>
         </w:tc>
@@ -2902,7 +2952,21 @@
               <w:rPr>
                 <w:rFonts w:ascii="Consolas" w:hAnsi="Consolas"/>
               </w:rPr>
-              <w:t>Id’s are stored in main as “ds_SUList”</w:t>
+              <w:t>Id’s are stored in main as “</w:t>
+            </w:r>
+            <w:proofErr w:type="spellStart"/>
+            <w:r>
+              <w:rPr>
+                <w:rFonts w:ascii="Consolas" w:hAnsi="Consolas"/>
+              </w:rPr>
+              <w:t>ds_SUList</w:t>
+            </w:r>
+            <w:proofErr w:type="spellEnd"/>
+            <w:r>
+              <w:rPr>
+                <w:rFonts w:ascii="Consolas" w:hAnsi="Consolas"/>
+              </w:rPr>
+              <w:t>”</w:t>
             </w:r>
           </w:p>
         </w:tc>
@@ -3047,6 +3111,7 @@
                 <w:rFonts w:ascii="Consolas" w:hAnsi="Consolas"/>
               </w:rPr>
             </w:pPr>
+            <w:proofErr w:type="spellStart"/>
             <w:r>
               <w:rPr>
                 <w:rFonts w:ascii="Consolas" w:hAnsi="Consolas"/>
@@ -3059,6 +3124,7 @@
               </w:rPr>
               <w:t>List</w:t>
             </w:r>
+            <w:proofErr w:type="spellEnd"/>
           </w:p>
         </w:tc>
         <w:tc>
@@ -3161,11 +3227,47 @@
                 <w:rFonts w:ascii="Consolas" w:hAnsi="Consolas"/>
               </w:rPr>
             </w:pPr>
-            <w:r>
-              <w:rPr>
-                <w:rFonts w:ascii="Consolas" w:hAnsi="Consolas"/>
-              </w:rPr>
-              <w:t>ds_allBuildingsID = ds_list_create();</w:t>
+            <w:proofErr w:type="spellStart"/>
+            <w:r>
+              <w:rPr>
+                <w:rFonts w:ascii="Consolas" w:hAnsi="Consolas"/>
+              </w:rPr>
+              <w:t>ds_allBuildingsID</w:t>
+            </w:r>
+            <w:proofErr w:type="spellEnd"/>
+            <w:r>
+              <w:rPr>
+                <w:rFonts w:ascii="Consolas" w:hAnsi="Consolas"/>
+              </w:rPr>
+              <w:t xml:space="preserve"> = </w:t>
+            </w:r>
+            <w:proofErr w:type="spellStart"/>
+            <w:r>
+              <w:rPr>
+                <w:rFonts w:ascii="Consolas" w:hAnsi="Consolas"/>
+              </w:rPr>
+              <w:t>ds_list_</w:t>
+            </w:r>
+            <w:proofErr w:type="gramStart"/>
+            <w:r>
+              <w:rPr>
+                <w:rFonts w:ascii="Consolas" w:hAnsi="Consolas"/>
+              </w:rPr>
+              <w:t>create</w:t>
+            </w:r>
+            <w:proofErr w:type="spellEnd"/>
+            <w:r>
+              <w:rPr>
+                <w:rFonts w:ascii="Consolas" w:hAnsi="Consolas"/>
+              </w:rPr>
+              <w:t>(</w:t>
+            </w:r>
+            <w:proofErr w:type="gramEnd"/>
+            <w:r>
+              <w:rPr>
+                <w:rFonts w:ascii="Consolas" w:hAnsi="Consolas"/>
+              </w:rPr>
+              <w:t>);</w:t>
             </w:r>
           </w:p>
           <w:p>
@@ -3179,11 +3281,47 @@
                 <w:rFonts w:ascii="Consolas" w:hAnsi="Consolas"/>
               </w:rPr>
             </w:pPr>
-            <w:r>
-              <w:rPr>
-                <w:rFonts w:ascii="Consolas" w:hAnsi="Consolas"/>
-              </w:rPr>
-              <w:t>ds_treesID = ds_list_create();</w:t>
+            <w:proofErr w:type="spellStart"/>
+            <w:r>
+              <w:rPr>
+                <w:rFonts w:ascii="Consolas" w:hAnsi="Consolas"/>
+              </w:rPr>
+              <w:t>ds_treesID</w:t>
+            </w:r>
+            <w:proofErr w:type="spellEnd"/>
+            <w:r>
+              <w:rPr>
+                <w:rFonts w:ascii="Consolas" w:hAnsi="Consolas"/>
+              </w:rPr>
+              <w:t xml:space="preserve"> = </w:t>
+            </w:r>
+            <w:proofErr w:type="spellStart"/>
+            <w:r>
+              <w:rPr>
+                <w:rFonts w:ascii="Consolas" w:hAnsi="Consolas"/>
+              </w:rPr>
+              <w:t>ds_list_</w:t>
+            </w:r>
+            <w:proofErr w:type="gramStart"/>
+            <w:r>
+              <w:rPr>
+                <w:rFonts w:ascii="Consolas" w:hAnsi="Consolas"/>
+              </w:rPr>
+              <w:t>create</w:t>
+            </w:r>
+            <w:proofErr w:type="spellEnd"/>
+            <w:r>
+              <w:rPr>
+                <w:rFonts w:ascii="Consolas" w:hAnsi="Consolas"/>
+              </w:rPr>
+              <w:t>(</w:t>
+            </w:r>
+            <w:proofErr w:type="gramEnd"/>
+            <w:r>
+              <w:rPr>
+                <w:rFonts w:ascii="Consolas" w:hAnsi="Consolas"/>
+              </w:rPr>
+              <w:t>);</w:t>
             </w:r>
           </w:p>
           <w:p>
@@ -3197,11 +3335,47 @@
                 <w:rFonts w:ascii="Consolas" w:hAnsi="Consolas"/>
               </w:rPr>
             </w:pPr>
-            <w:r>
-              <w:rPr>
-                <w:rFonts w:ascii="Consolas" w:hAnsi="Consolas"/>
-              </w:rPr>
-              <w:t>ds_FireSID = ds_list_create();</w:t>
+            <w:proofErr w:type="spellStart"/>
+            <w:r>
+              <w:rPr>
+                <w:rFonts w:ascii="Consolas" w:hAnsi="Consolas"/>
+              </w:rPr>
+              <w:t>ds_FireSID</w:t>
+            </w:r>
+            <w:proofErr w:type="spellEnd"/>
+            <w:r>
+              <w:rPr>
+                <w:rFonts w:ascii="Consolas" w:hAnsi="Consolas"/>
+              </w:rPr>
+              <w:t xml:space="preserve"> = </w:t>
+            </w:r>
+            <w:proofErr w:type="spellStart"/>
+            <w:r>
+              <w:rPr>
+                <w:rFonts w:ascii="Consolas" w:hAnsi="Consolas"/>
+              </w:rPr>
+              <w:t>ds_list_</w:t>
+            </w:r>
+            <w:proofErr w:type="gramStart"/>
+            <w:r>
+              <w:rPr>
+                <w:rFonts w:ascii="Consolas" w:hAnsi="Consolas"/>
+              </w:rPr>
+              <w:t>create</w:t>
+            </w:r>
+            <w:proofErr w:type="spellEnd"/>
+            <w:r>
+              <w:rPr>
+                <w:rFonts w:ascii="Consolas" w:hAnsi="Consolas"/>
+              </w:rPr>
+              <w:t>(</w:t>
+            </w:r>
+            <w:proofErr w:type="gramEnd"/>
+            <w:r>
+              <w:rPr>
+                <w:rFonts w:ascii="Consolas" w:hAnsi="Consolas"/>
+              </w:rPr>
+              <w:t>);</w:t>
             </w:r>
           </w:p>
           <w:p>
@@ -3215,11 +3389,47 @@
                 <w:rFonts w:ascii="Consolas" w:hAnsi="Consolas"/>
               </w:rPr>
             </w:pPr>
-            <w:r>
-              <w:rPr>
-                <w:rFonts w:ascii="Consolas" w:hAnsi="Consolas"/>
-              </w:rPr>
-              <w:t>ds_polSID = ds_list_create();</w:t>
+            <w:proofErr w:type="spellStart"/>
+            <w:r>
+              <w:rPr>
+                <w:rFonts w:ascii="Consolas" w:hAnsi="Consolas"/>
+              </w:rPr>
+              <w:t>ds_polSID</w:t>
+            </w:r>
+            <w:proofErr w:type="spellEnd"/>
+            <w:r>
+              <w:rPr>
+                <w:rFonts w:ascii="Consolas" w:hAnsi="Consolas"/>
+              </w:rPr>
+              <w:t xml:space="preserve"> = </w:t>
+            </w:r>
+            <w:proofErr w:type="spellStart"/>
+            <w:r>
+              <w:rPr>
+                <w:rFonts w:ascii="Consolas" w:hAnsi="Consolas"/>
+              </w:rPr>
+              <w:t>ds_list_</w:t>
+            </w:r>
+            <w:proofErr w:type="gramStart"/>
+            <w:r>
+              <w:rPr>
+                <w:rFonts w:ascii="Consolas" w:hAnsi="Consolas"/>
+              </w:rPr>
+              <w:t>create</w:t>
+            </w:r>
+            <w:proofErr w:type="spellEnd"/>
+            <w:r>
+              <w:rPr>
+                <w:rFonts w:ascii="Consolas" w:hAnsi="Consolas"/>
+              </w:rPr>
+              <w:t>(</w:t>
+            </w:r>
+            <w:proofErr w:type="gramEnd"/>
+            <w:r>
+              <w:rPr>
+                <w:rFonts w:ascii="Consolas" w:hAnsi="Consolas"/>
+              </w:rPr>
+              <w:t>);</w:t>
             </w:r>
           </w:p>
           <w:p>
@@ -3233,11 +3443,47 @@
                 <w:rFonts w:ascii="Consolas" w:hAnsi="Consolas"/>
               </w:rPr>
             </w:pPr>
-            <w:r>
-              <w:rPr>
-                <w:rFonts w:ascii="Consolas" w:hAnsi="Consolas"/>
-              </w:rPr>
-              <w:t>ds_schoolID = ds_list_create();</w:t>
+            <w:proofErr w:type="spellStart"/>
+            <w:r>
+              <w:rPr>
+                <w:rFonts w:ascii="Consolas" w:hAnsi="Consolas"/>
+              </w:rPr>
+              <w:t>ds_schoolID</w:t>
+            </w:r>
+            <w:proofErr w:type="spellEnd"/>
+            <w:r>
+              <w:rPr>
+                <w:rFonts w:ascii="Consolas" w:hAnsi="Consolas"/>
+              </w:rPr>
+              <w:t xml:space="preserve"> = </w:t>
+            </w:r>
+            <w:proofErr w:type="spellStart"/>
+            <w:r>
+              <w:rPr>
+                <w:rFonts w:ascii="Consolas" w:hAnsi="Consolas"/>
+              </w:rPr>
+              <w:t>ds_list_</w:t>
+            </w:r>
+            <w:proofErr w:type="gramStart"/>
+            <w:r>
+              <w:rPr>
+                <w:rFonts w:ascii="Consolas" w:hAnsi="Consolas"/>
+              </w:rPr>
+              <w:t>create</w:t>
+            </w:r>
+            <w:proofErr w:type="spellEnd"/>
+            <w:r>
+              <w:rPr>
+                <w:rFonts w:ascii="Consolas" w:hAnsi="Consolas"/>
+              </w:rPr>
+              <w:t>(</w:t>
+            </w:r>
+            <w:proofErr w:type="gramEnd"/>
+            <w:r>
+              <w:rPr>
+                <w:rFonts w:ascii="Consolas" w:hAnsi="Consolas"/>
+              </w:rPr>
+              <w:t>);</w:t>
             </w:r>
           </w:p>
           <w:p>
@@ -3251,11 +3497,47 @@
                 <w:rFonts w:ascii="Consolas" w:hAnsi="Consolas"/>
               </w:rPr>
             </w:pPr>
-            <w:r>
-              <w:rPr>
-                <w:rFonts w:ascii="Consolas" w:hAnsi="Consolas"/>
-              </w:rPr>
-              <w:t>ds_hospID = ds_list_create();</w:t>
+            <w:proofErr w:type="spellStart"/>
+            <w:r>
+              <w:rPr>
+                <w:rFonts w:ascii="Consolas" w:hAnsi="Consolas"/>
+              </w:rPr>
+              <w:t>ds_hospID</w:t>
+            </w:r>
+            <w:proofErr w:type="spellEnd"/>
+            <w:r>
+              <w:rPr>
+                <w:rFonts w:ascii="Consolas" w:hAnsi="Consolas"/>
+              </w:rPr>
+              <w:t xml:space="preserve"> = </w:t>
+            </w:r>
+            <w:proofErr w:type="spellStart"/>
+            <w:r>
+              <w:rPr>
+                <w:rFonts w:ascii="Consolas" w:hAnsi="Consolas"/>
+              </w:rPr>
+              <w:t>ds_list_</w:t>
+            </w:r>
+            <w:proofErr w:type="gramStart"/>
+            <w:r>
+              <w:rPr>
+                <w:rFonts w:ascii="Consolas" w:hAnsi="Consolas"/>
+              </w:rPr>
+              <w:t>create</w:t>
+            </w:r>
+            <w:proofErr w:type="spellEnd"/>
+            <w:r>
+              <w:rPr>
+                <w:rFonts w:ascii="Consolas" w:hAnsi="Consolas"/>
+              </w:rPr>
+              <w:t>(</w:t>
+            </w:r>
+            <w:proofErr w:type="gramEnd"/>
+            <w:r>
+              <w:rPr>
+                <w:rFonts w:ascii="Consolas" w:hAnsi="Consolas"/>
+              </w:rPr>
+              <w:t>);</w:t>
             </w:r>
           </w:p>
           <w:p>
@@ -3269,11 +3551,47 @@
                 <w:rFonts w:ascii="Consolas" w:hAnsi="Consolas"/>
               </w:rPr>
             </w:pPr>
-            <w:r>
-              <w:rPr>
-                <w:rFonts w:ascii="Consolas" w:hAnsi="Consolas"/>
-              </w:rPr>
-              <w:t>ds_airportID = ds_list_create();</w:t>
+            <w:proofErr w:type="spellStart"/>
+            <w:r>
+              <w:rPr>
+                <w:rFonts w:ascii="Consolas" w:hAnsi="Consolas"/>
+              </w:rPr>
+              <w:t>ds_airportID</w:t>
+            </w:r>
+            <w:proofErr w:type="spellEnd"/>
+            <w:r>
+              <w:rPr>
+                <w:rFonts w:ascii="Consolas" w:hAnsi="Consolas"/>
+              </w:rPr>
+              <w:t xml:space="preserve"> = </w:t>
+            </w:r>
+            <w:proofErr w:type="spellStart"/>
+            <w:r>
+              <w:rPr>
+                <w:rFonts w:ascii="Consolas" w:hAnsi="Consolas"/>
+              </w:rPr>
+              <w:t>ds_list_</w:t>
+            </w:r>
+            <w:proofErr w:type="gramStart"/>
+            <w:r>
+              <w:rPr>
+                <w:rFonts w:ascii="Consolas" w:hAnsi="Consolas"/>
+              </w:rPr>
+              <w:t>create</w:t>
+            </w:r>
+            <w:proofErr w:type="spellEnd"/>
+            <w:r>
+              <w:rPr>
+                <w:rFonts w:ascii="Consolas" w:hAnsi="Consolas"/>
+              </w:rPr>
+              <w:t>(</w:t>
+            </w:r>
+            <w:proofErr w:type="gramEnd"/>
+            <w:r>
+              <w:rPr>
+                <w:rFonts w:ascii="Consolas" w:hAnsi="Consolas"/>
+              </w:rPr>
+              <w:t>);</w:t>
             </w:r>
           </w:p>
           <w:p>
@@ -3287,11 +3605,47 @@
                 <w:rFonts w:ascii="Consolas" w:hAnsi="Consolas"/>
               </w:rPr>
             </w:pPr>
-            <w:r>
-              <w:rPr>
-                <w:rFonts w:ascii="Consolas" w:hAnsi="Consolas"/>
-              </w:rPr>
-              <w:t>ds_resZoneID = ds_list_create();</w:t>
+            <w:proofErr w:type="spellStart"/>
+            <w:r>
+              <w:rPr>
+                <w:rFonts w:ascii="Consolas" w:hAnsi="Consolas"/>
+              </w:rPr>
+              <w:t>ds_resZoneID</w:t>
+            </w:r>
+            <w:proofErr w:type="spellEnd"/>
+            <w:r>
+              <w:rPr>
+                <w:rFonts w:ascii="Consolas" w:hAnsi="Consolas"/>
+              </w:rPr>
+              <w:t xml:space="preserve"> = </w:t>
+            </w:r>
+            <w:proofErr w:type="spellStart"/>
+            <w:r>
+              <w:rPr>
+                <w:rFonts w:ascii="Consolas" w:hAnsi="Consolas"/>
+              </w:rPr>
+              <w:t>ds_list_</w:t>
+            </w:r>
+            <w:proofErr w:type="gramStart"/>
+            <w:r>
+              <w:rPr>
+                <w:rFonts w:ascii="Consolas" w:hAnsi="Consolas"/>
+              </w:rPr>
+              <w:t>create</w:t>
+            </w:r>
+            <w:proofErr w:type="spellEnd"/>
+            <w:r>
+              <w:rPr>
+                <w:rFonts w:ascii="Consolas" w:hAnsi="Consolas"/>
+              </w:rPr>
+              <w:t>(</w:t>
+            </w:r>
+            <w:proofErr w:type="gramEnd"/>
+            <w:r>
+              <w:rPr>
+                <w:rFonts w:ascii="Consolas" w:hAnsi="Consolas"/>
+              </w:rPr>
+              <w:t>);</w:t>
             </w:r>
           </w:p>
           <w:p>
@@ -3305,11 +3659,47 @@
                 <w:rFonts w:ascii="Consolas" w:hAnsi="Consolas"/>
               </w:rPr>
             </w:pPr>
-            <w:r>
-              <w:rPr>
-                <w:rFonts w:ascii="Consolas" w:hAnsi="Consolas"/>
-              </w:rPr>
-              <w:t>ds_comZoneID = ds_list_create();</w:t>
+            <w:proofErr w:type="spellStart"/>
+            <w:r>
+              <w:rPr>
+                <w:rFonts w:ascii="Consolas" w:hAnsi="Consolas"/>
+              </w:rPr>
+              <w:t>ds_comZoneID</w:t>
+            </w:r>
+            <w:proofErr w:type="spellEnd"/>
+            <w:r>
+              <w:rPr>
+                <w:rFonts w:ascii="Consolas" w:hAnsi="Consolas"/>
+              </w:rPr>
+              <w:t xml:space="preserve"> = </w:t>
+            </w:r>
+            <w:proofErr w:type="spellStart"/>
+            <w:r>
+              <w:rPr>
+                <w:rFonts w:ascii="Consolas" w:hAnsi="Consolas"/>
+              </w:rPr>
+              <w:t>ds_list_</w:t>
+            </w:r>
+            <w:proofErr w:type="gramStart"/>
+            <w:r>
+              <w:rPr>
+                <w:rFonts w:ascii="Consolas" w:hAnsi="Consolas"/>
+              </w:rPr>
+              <w:t>create</w:t>
+            </w:r>
+            <w:proofErr w:type="spellEnd"/>
+            <w:r>
+              <w:rPr>
+                <w:rFonts w:ascii="Consolas" w:hAnsi="Consolas"/>
+              </w:rPr>
+              <w:t>(</w:t>
+            </w:r>
+            <w:proofErr w:type="gramEnd"/>
+            <w:r>
+              <w:rPr>
+                <w:rFonts w:ascii="Consolas" w:hAnsi="Consolas"/>
+              </w:rPr>
+              <w:t>);</w:t>
             </w:r>
           </w:p>
           <w:p>
@@ -3323,11 +3713,47 @@
                 <w:rFonts w:ascii="Consolas" w:hAnsi="Consolas"/>
               </w:rPr>
             </w:pPr>
-            <w:r>
-              <w:rPr>
-                <w:rFonts w:ascii="Consolas" w:hAnsi="Consolas"/>
-              </w:rPr>
-              <w:t>ds_indZoneID = ds_list_create();</w:t>
+            <w:proofErr w:type="spellStart"/>
+            <w:r>
+              <w:rPr>
+                <w:rFonts w:ascii="Consolas" w:hAnsi="Consolas"/>
+              </w:rPr>
+              <w:t>ds_indZoneID</w:t>
+            </w:r>
+            <w:proofErr w:type="spellEnd"/>
+            <w:r>
+              <w:rPr>
+                <w:rFonts w:ascii="Consolas" w:hAnsi="Consolas"/>
+              </w:rPr>
+              <w:t xml:space="preserve"> = </w:t>
+            </w:r>
+            <w:proofErr w:type="spellStart"/>
+            <w:r>
+              <w:rPr>
+                <w:rFonts w:ascii="Consolas" w:hAnsi="Consolas"/>
+              </w:rPr>
+              <w:t>ds_list_</w:t>
+            </w:r>
+            <w:proofErr w:type="gramStart"/>
+            <w:r>
+              <w:rPr>
+                <w:rFonts w:ascii="Consolas" w:hAnsi="Consolas"/>
+              </w:rPr>
+              <w:t>create</w:t>
+            </w:r>
+            <w:proofErr w:type="spellEnd"/>
+            <w:r>
+              <w:rPr>
+                <w:rFonts w:ascii="Consolas" w:hAnsi="Consolas"/>
+              </w:rPr>
+              <w:t>(</w:t>
+            </w:r>
+            <w:proofErr w:type="gramEnd"/>
+            <w:r>
+              <w:rPr>
+                <w:rFonts w:ascii="Consolas" w:hAnsi="Consolas"/>
+              </w:rPr>
+              <w:t>);</w:t>
             </w:r>
           </w:p>
           <w:p>
@@ -3341,11 +3767,47 @@
                 <w:rFonts w:ascii="Consolas" w:hAnsi="Consolas"/>
               </w:rPr>
             </w:pPr>
-            <w:r>
-              <w:rPr>
-                <w:rFonts w:ascii="Consolas" w:hAnsi="Consolas"/>
-              </w:rPr>
-              <w:t>ds_roadID = ds_list_create();</w:t>
+            <w:proofErr w:type="spellStart"/>
+            <w:r>
+              <w:rPr>
+                <w:rFonts w:ascii="Consolas" w:hAnsi="Consolas"/>
+              </w:rPr>
+              <w:t>ds_roadID</w:t>
+            </w:r>
+            <w:proofErr w:type="spellEnd"/>
+            <w:r>
+              <w:rPr>
+                <w:rFonts w:ascii="Consolas" w:hAnsi="Consolas"/>
+              </w:rPr>
+              <w:t xml:space="preserve"> = </w:t>
+            </w:r>
+            <w:proofErr w:type="spellStart"/>
+            <w:r>
+              <w:rPr>
+                <w:rFonts w:ascii="Consolas" w:hAnsi="Consolas"/>
+              </w:rPr>
+              <w:t>ds_list_</w:t>
+            </w:r>
+            <w:proofErr w:type="gramStart"/>
+            <w:r>
+              <w:rPr>
+                <w:rFonts w:ascii="Consolas" w:hAnsi="Consolas"/>
+              </w:rPr>
+              <w:t>create</w:t>
+            </w:r>
+            <w:proofErr w:type="spellEnd"/>
+            <w:r>
+              <w:rPr>
+                <w:rFonts w:ascii="Consolas" w:hAnsi="Consolas"/>
+              </w:rPr>
+              <w:t>(</w:t>
+            </w:r>
+            <w:proofErr w:type="gramEnd"/>
+            <w:r>
+              <w:rPr>
+                <w:rFonts w:ascii="Consolas" w:hAnsi="Consolas"/>
+              </w:rPr>
+              <w:t>);</w:t>
             </w:r>
           </w:p>
           <w:p>
@@ -3359,11 +3821,47 @@
                 <w:rFonts w:ascii="Consolas" w:hAnsi="Consolas"/>
               </w:rPr>
             </w:pPr>
-            <w:r>
-              <w:rPr>
-                <w:rFonts w:ascii="Consolas" w:hAnsi="Consolas"/>
-              </w:rPr>
-              <w:t>ds_powerLineID = ds_list_create();</w:t>
+            <w:proofErr w:type="spellStart"/>
+            <w:r>
+              <w:rPr>
+                <w:rFonts w:ascii="Consolas" w:hAnsi="Consolas"/>
+              </w:rPr>
+              <w:t>ds_powerLineID</w:t>
+            </w:r>
+            <w:proofErr w:type="spellEnd"/>
+            <w:r>
+              <w:rPr>
+                <w:rFonts w:ascii="Consolas" w:hAnsi="Consolas"/>
+              </w:rPr>
+              <w:t xml:space="preserve"> = </w:t>
+            </w:r>
+            <w:proofErr w:type="spellStart"/>
+            <w:r>
+              <w:rPr>
+                <w:rFonts w:ascii="Consolas" w:hAnsi="Consolas"/>
+              </w:rPr>
+              <w:t>ds_list_</w:t>
+            </w:r>
+            <w:proofErr w:type="gramStart"/>
+            <w:r>
+              <w:rPr>
+                <w:rFonts w:ascii="Consolas" w:hAnsi="Consolas"/>
+              </w:rPr>
+              <w:t>create</w:t>
+            </w:r>
+            <w:proofErr w:type="spellEnd"/>
+            <w:r>
+              <w:rPr>
+                <w:rFonts w:ascii="Consolas" w:hAnsi="Consolas"/>
+              </w:rPr>
+              <w:t>(</w:t>
+            </w:r>
+            <w:proofErr w:type="gramEnd"/>
+            <w:r>
+              <w:rPr>
+                <w:rFonts w:ascii="Consolas" w:hAnsi="Consolas"/>
+              </w:rPr>
+              <w:t>);</w:t>
             </w:r>
           </w:p>
           <w:p>
@@ -3377,11 +3875,47 @@
                 <w:rFonts w:ascii="Consolas" w:hAnsi="Consolas"/>
               </w:rPr>
             </w:pPr>
-            <w:r>
-              <w:rPr>
-                <w:rFonts w:ascii="Consolas" w:hAnsi="Consolas"/>
-              </w:rPr>
-              <w:t>ds_waterID = ds_list_create();</w:t>
+            <w:proofErr w:type="spellStart"/>
+            <w:r>
+              <w:rPr>
+                <w:rFonts w:ascii="Consolas" w:hAnsi="Consolas"/>
+              </w:rPr>
+              <w:t>ds_waterID</w:t>
+            </w:r>
+            <w:proofErr w:type="spellEnd"/>
+            <w:r>
+              <w:rPr>
+                <w:rFonts w:ascii="Consolas" w:hAnsi="Consolas"/>
+              </w:rPr>
+              <w:t xml:space="preserve"> = </w:t>
+            </w:r>
+            <w:proofErr w:type="spellStart"/>
+            <w:r>
+              <w:rPr>
+                <w:rFonts w:ascii="Consolas" w:hAnsi="Consolas"/>
+              </w:rPr>
+              <w:t>ds_list_</w:t>
+            </w:r>
+            <w:proofErr w:type="gramStart"/>
+            <w:r>
+              <w:rPr>
+                <w:rFonts w:ascii="Consolas" w:hAnsi="Consolas"/>
+              </w:rPr>
+              <w:t>create</w:t>
+            </w:r>
+            <w:proofErr w:type="spellEnd"/>
+            <w:r>
+              <w:rPr>
+                <w:rFonts w:ascii="Consolas" w:hAnsi="Consolas"/>
+              </w:rPr>
+              <w:t>(</w:t>
+            </w:r>
+            <w:proofErr w:type="gramEnd"/>
+            <w:r>
+              <w:rPr>
+                <w:rFonts w:ascii="Consolas" w:hAnsi="Consolas"/>
+              </w:rPr>
+              <w:t>);</w:t>
             </w:r>
           </w:p>
           <w:p>
@@ -3407,12 +3941,14 @@
                 <w:rFonts w:ascii="Consolas" w:hAnsi="Consolas"/>
               </w:rPr>
             </w:pPr>
+            <w:proofErr w:type="spellStart"/>
             <w:r>
               <w:rPr>
                 <w:rFonts w:ascii="Consolas" w:hAnsi="Consolas"/>
               </w:rPr>
               <w:t>obj_water</w:t>
             </w:r>
+            <w:proofErr w:type="spellEnd"/>
           </w:p>
         </w:tc>
         <w:tc>
@@ -3445,12 +3981,14 @@
                 <w:rFonts w:ascii="Consolas" w:hAnsi="Consolas"/>
               </w:rPr>
             </w:pPr>
+            <w:proofErr w:type="spellStart"/>
             <w:r>
               <w:rPr>
                 <w:rFonts w:ascii="Consolas" w:hAnsi="Consolas"/>
               </w:rPr>
               <w:t>spr_water</w:t>
             </w:r>
+            <w:proofErr w:type="spellEnd"/>
           </w:p>
         </w:tc>
         <w:tc>
@@ -3468,7 +4006,21 @@
               <w:rPr>
                 <w:rFonts w:ascii="Consolas" w:hAnsi="Consolas"/>
               </w:rPr>
-              <w:t xml:space="preserve">generated by the scr_mapGenerate script.  </w:t>
+              <w:t xml:space="preserve">generated by the </w:t>
+            </w:r>
+            <w:proofErr w:type="spellStart"/>
+            <w:r>
+              <w:rPr>
+                <w:rFonts w:ascii="Consolas" w:hAnsi="Consolas"/>
+              </w:rPr>
+              <w:t>scr_mapGenerate</w:t>
+            </w:r>
+            <w:proofErr w:type="spellEnd"/>
+            <w:r>
+              <w:rPr>
+                <w:rFonts w:ascii="Consolas" w:hAnsi="Consolas"/>
+              </w:rPr>
+              <w:t xml:space="preserve"> script.  </w:t>
             </w:r>
           </w:p>
         </w:tc>
@@ -3517,7 +4069,35 @@
               <w:rPr>
                 <w:rFonts w:ascii="Consolas" w:hAnsi="Consolas"/>
               </w:rPr>
-              <w:t xml:space="preserve">when created by the scr_mapGenerate script, each water object’s id is stored in the ds_waterID list. </w:t>
+              <w:t xml:space="preserve">when created by the </w:t>
+            </w:r>
+            <w:proofErr w:type="spellStart"/>
+            <w:r>
+              <w:rPr>
+                <w:rFonts w:ascii="Consolas" w:hAnsi="Consolas"/>
+              </w:rPr>
+              <w:t>scr_mapGenerate</w:t>
+            </w:r>
+            <w:proofErr w:type="spellEnd"/>
+            <w:r>
+              <w:rPr>
+                <w:rFonts w:ascii="Consolas" w:hAnsi="Consolas"/>
+              </w:rPr>
+              <w:t xml:space="preserve"> script, each water object’s id is stored in the </w:t>
+            </w:r>
+            <w:proofErr w:type="spellStart"/>
+            <w:r>
+              <w:rPr>
+                <w:rFonts w:ascii="Consolas" w:hAnsi="Consolas"/>
+              </w:rPr>
+              <w:t>ds_waterID</w:t>
+            </w:r>
+            <w:proofErr w:type="spellEnd"/>
+            <w:r>
+              <w:rPr>
+                <w:rFonts w:ascii="Consolas" w:hAnsi="Consolas"/>
+              </w:rPr>
+              <w:t xml:space="preserve"> list. </w:t>
             </w:r>
           </w:p>
         </w:tc>
@@ -3688,12 +4268,14 @@
                 <w:rFonts w:ascii="Consolas" w:hAnsi="Consolas"/>
               </w:rPr>
             </w:pPr>
+            <w:proofErr w:type="spellStart"/>
             <w:r>
               <w:rPr>
                 <w:rFonts w:ascii="Consolas" w:hAnsi="Consolas"/>
               </w:rPr>
               <w:t>obj_zone</w:t>
             </w:r>
+            <w:proofErr w:type="spellEnd"/>
           </w:p>
         </w:tc>
         <w:tc>
@@ -3707,12 +4289,14 @@
                 <w:rFonts w:ascii="Consolas" w:hAnsi="Consolas"/>
               </w:rPr>
             </w:pPr>
+            <w:proofErr w:type="spellStart"/>
             <w:r>
               <w:rPr>
                 <w:rFonts w:ascii="Consolas" w:hAnsi="Consolas"/>
               </w:rPr>
               <w:t>obj_building</w:t>
             </w:r>
+            <w:proofErr w:type="spellEnd"/>
           </w:p>
         </w:tc>
         <w:tc>
@@ -3726,11 +4310,19 @@
                 <w:rFonts w:ascii="Consolas" w:hAnsi="Consolas"/>
               </w:rPr>
             </w:pPr>
-            <w:r>
-              <w:rPr>
-                <w:rFonts w:ascii="Consolas" w:hAnsi="Consolas"/>
-              </w:rPr>
-              <w:t>spr_zone (changes for which type of zone)</w:t>
+            <w:proofErr w:type="spellStart"/>
+            <w:r>
+              <w:rPr>
+                <w:rFonts w:ascii="Consolas" w:hAnsi="Consolas"/>
+              </w:rPr>
+              <w:t>spr_zone</w:t>
+            </w:r>
+            <w:proofErr w:type="spellEnd"/>
+            <w:r>
+              <w:rPr>
+                <w:rFonts w:ascii="Consolas" w:hAnsi="Consolas"/>
+              </w:rPr>
+              <w:t xml:space="preserve"> (changes for which type of zone)</w:t>
             </w:r>
           </w:p>
         </w:tc>
@@ -3764,6 +4356,26 @@
                 <w:rFonts w:ascii="Consolas" w:hAnsi="Consolas"/>
               </w:rPr>
             </w:pPr>
+            <w:r>
+              <w:rPr>
+                <w:rFonts w:ascii="Consolas" w:hAnsi="Consolas"/>
+              </w:rPr>
+              <w:t xml:space="preserve">3x3SU in size, creates </w:t>
+            </w:r>
+            <w:proofErr w:type="spellStart"/>
+            <w:r>
+              <w:rPr>
+                <w:rFonts w:ascii="Consolas" w:hAnsi="Consolas"/>
+              </w:rPr>
+              <w:t>obj_dev</w:t>
+            </w:r>
+            <w:proofErr w:type="spellEnd"/>
+            <w:r>
+              <w:rPr>
+                <w:rFonts w:ascii="Consolas" w:hAnsi="Consolas"/>
+              </w:rPr>
+              <w:t xml:space="preserve"> objects inside of it. </w:t>
+            </w:r>
           </w:p>
         </w:tc>
       </w:tr>
@@ -3779,12 +4391,14 @@
                 <w:rFonts w:ascii="Consolas" w:hAnsi="Consolas"/>
               </w:rPr>
             </w:pPr>
+            <w:proofErr w:type="spellStart"/>
             <w:r>
               <w:rPr>
                 <w:rFonts w:ascii="Consolas" w:hAnsi="Consolas"/>
               </w:rPr>
               <w:t>obj_dev</w:t>
             </w:r>
+            <w:proofErr w:type="spellEnd"/>
           </w:p>
         </w:tc>
         <w:tc>
@@ -3802,7 +4416,7 @@
               <w:rPr>
                 <w:rFonts w:ascii="Consolas" w:hAnsi="Consolas"/>
               </w:rPr>
-              <w:t xml:space="preserve">none, but </w:t>
+              <w:t>none</w:t>
             </w:r>
           </w:p>
         </w:tc>
@@ -3870,12 +4484,14 @@
                 <w:rFonts w:ascii="Consolas" w:hAnsi="Consolas"/>
               </w:rPr>
             </w:pPr>
+            <w:proofErr w:type="spellStart"/>
             <w:r>
               <w:rPr>
                 <w:rFonts w:ascii="Consolas" w:hAnsi="Consolas"/>
               </w:rPr>
               <w:t>obj_devRes</w:t>
             </w:r>
+            <w:proofErr w:type="spellEnd"/>
           </w:p>
         </w:tc>
         <w:tc>
@@ -3889,12 +4505,14 @@
                 <w:rFonts w:ascii="Consolas" w:hAnsi="Consolas"/>
               </w:rPr>
             </w:pPr>
+            <w:proofErr w:type="spellStart"/>
             <w:r>
               <w:rPr>
                 <w:rFonts w:ascii="Consolas" w:hAnsi="Consolas"/>
               </w:rPr>
               <w:t>obj_dev</w:t>
             </w:r>
+            <w:proofErr w:type="spellEnd"/>
           </w:p>
         </w:tc>
         <w:tc>
@@ -3908,11 +4526,33 @@
                 <w:rFonts w:ascii="Consolas" w:hAnsi="Consolas"/>
               </w:rPr>
             </w:pPr>
-            <w:r>
-              <w:rPr>
-                <w:rFonts w:ascii="Consolas" w:hAnsi="Consolas"/>
-              </w:rPr>
-              <w:t>spr_devRes, created on top of obj_zone, index depends on tier level</w:t>
+            <w:proofErr w:type="spellStart"/>
+            <w:r>
+              <w:rPr>
+                <w:rFonts w:ascii="Consolas" w:hAnsi="Consolas"/>
+              </w:rPr>
+              <w:t>spr_devRes</w:t>
+            </w:r>
+            <w:proofErr w:type="spellEnd"/>
+            <w:r>
+              <w:rPr>
+                <w:rFonts w:ascii="Consolas" w:hAnsi="Consolas"/>
+              </w:rPr>
+              <w:t xml:space="preserve">, created on top of </w:t>
+            </w:r>
+            <w:proofErr w:type="spellStart"/>
+            <w:r>
+              <w:rPr>
+                <w:rFonts w:ascii="Consolas" w:hAnsi="Consolas"/>
+              </w:rPr>
+              <w:t>obj_zone</w:t>
+            </w:r>
+            <w:proofErr w:type="spellEnd"/>
+            <w:r>
+              <w:rPr>
+                <w:rFonts w:ascii="Consolas" w:hAnsi="Consolas"/>
+              </w:rPr>
+              <w:t>, index depends on tier level</w:t>
             </w:r>
           </w:p>
         </w:tc>
@@ -3967,12 +4607,14 @@
                 <w:rFonts w:ascii="Consolas" w:hAnsi="Consolas"/>
               </w:rPr>
             </w:pPr>
+            <w:proofErr w:type="spellStart"/>
             <w:r>
               <w:rPr>
                 <w:rFonts w:ascii="Consolas" w:hAnsi="Consolas"/>
               </w:rPr>
               <w:t>obj_devCom</w:t>
             </w:r>
+            <w:proofErr w:type="spellEnd"/>
           </w:p>
         </w:tc>
         <w:tc>
@@ -3986,12 +4628,14 @@
                 <w:rFonts w:ascii="Consolas" w:hAnsi="Consolas"/>
               </w:rPr>
             </w:pPr>
+            <w:proofErr w:type="spellStart"/>
             <w:r>
               <w:rPr>
                 <w:rFonts w:ascii="Consolas" w:hAnsi="Consolas"/>
               </w:rPr>
               <w:t>obj_dev</w:t>
             </w:r>
+            <w:proofErr w:type="spellEnd"/>
           </w:p>
         </w:tc>
         <w:tc>
@@ -4005,11 +4649,33 @@
                 <w:rFonts w:ascii="Consolas" w:hAnsi="Consolas"/>
               </w:rPr>
             </w:pPr>
-            <w:r>
-              <w:rPr>
-                <w:rFonts w:ascii="Consolas" w:hAnsi="Consolas"/>
-              </w:rPr>
-              <w:t>spr_devCom, created on top of obj_zone, index depends on tier level</w:t>
+            <w:proofErr w:type="spellStart"/>
+            <w:r>
+              <w:rPr>
+                <w:rFonts w:ascii="Consolas" w:hAnsi="Consolas"/>
+              </w:rPr>
+              <w:t>spr_devCom</w:t>
+            </w:r>
+            <w:proofErr w:type="spellEnd"/>
+            <w:r>
+              <w:rPr>
+                <w:rFonts w:ascii="Consolas" w:hAnsi="Consolas"/>
+              </w:rPr>
+              <w:t xml:space="preserve">, created on top of </w:t>
+            </w:r>
+            <w:proofErr w:type="spellStart"/>
+            <w:r>
+              <w:rPr>
+                <w:rFonts w:ascii="Consolas" w:hAnsi="Consolas"/>
+              </w:rPr>
+              <w:t>obj_zone</w:t>
+            </w:r>
+            <w:proofErr w:type="spellEnd"/>
+            <w:r>
+              <w:rPr>
+                <w:rFonts w:ascii="Consolas" w:hAnsi="Consolas"/>
+              </w:rPr>
+              <w:t>, index depends on tier level</w:t>
             </w:r>
           </w:p>
         </w:tc>
@@ -4064,12 +4730,14 @@
                 <w:rFonts w:ascii="Consolas" w:hAnsi="Consolas"/>
               </w:rPr>
             </w:pPr>
+            <w:proofErr w:type="spellStart"/>
             <w:r>
               <w:rPr>
                 <w:rFonts w:ascii="Consolas" w:hAnsi="Consolas"/>
               </w:rPr>
               <w:t>obj_devInd</w:t>
             </w:r>
+            <w:proofErr w:type="spellEnd"/>
           </w:p>
         </w:tc>
         <w:tc>
@@ -4083,12 +4751,14 @@
                 <w:rFonts w:ascii="Consolas" w:hAnsi="Consolas"/>
               </w:rPr>
             </w:pPr>
+            <w:proofErr w:type="spellStart"/>
             <w:r>
               <w:rPr>
                 <w:rFonts w:ascii="Consolas" w:hAnsi="Consolas"/>
               </w:rPr>
               <w:t>obj_dev</w:t>
             </w:r>
+            <w:proofErr w:type="spellEnd"/>
           </w:p>
         </w:tc>
         <w:tc>
@@ -4102,11 +4772,33 @@
                 <w:rFonts w:ascii="Consolas" w:hAnsi="Consolas"/>
               </w:rPr>
             </w:pPr>
-            <w:r>
-              <w:rPr>
-                <w:rFonts w:ascii="Consolas" w:hAnsi="Consolas"/>
-              </w:rPr>
-              <w:t>spr_devInd, created on top of obj_zone, index depends on tier level</w:t>
+            <w:proofErr w:type="spellStart"/>
+            <w:r>
+              <w:rPr>
+                <w:rFonts w:ascii="Consolas" w:hAnsi="Consolas"/>
+              </w:rPr>
+              <w:t>spr_devInd</w:t>
+            </w:r>
+            <w:proofErr w:type="spellEnd"/>
+            <w:r>
+              <w:rPr>
+                <w:rFonts w:ascii="Consolas" w:hAnsi="Consolas"/>
+              </w:rPr>
+              <w:t xml:space="preserve">, created on top of </w:t>
+            </w:r>
+            <w:proofErr w:type="spellStart"/>
+            <w:r>
+              <w:rPr>
+                <w:rFonts w:ascii="Consolas" w:hAnsi="Consolas"/>
+              </w:rPr>
+              <w:t>obj_zone</w:t>
+            </w:r>
+            <w:proofErr w:type="spellEnd"/>
+            <w:r>
+              <w:rPr>
+                <w:rFonts w:ascii="Consolas" w:hAnsi="Consolas"/>
+              </w:rPr>
+              <w:t>, index depends on tier level</w:t>
             </w:r>
           </w:p>
         </w:tc>
@@ -4184,7 +4876,7 @@
                 <w:b/>
                 <w:sz w:val="28"/>
               </w:rPr>
-              <w:t>Other Buildings</w:t>
+              <w:t>Buildings</w:t>
             </w:r>
           </w:p>
         </w:tc>
@@ -4308,12 +5000,14 @@
                 <w:rFonts w:ascii="Consolas" w:hAnsi="Consolas"/>
               </w:rPr>
             </w:pPr>
+            <w:proofErr w:type="spellStart"/>
             <w:r>
               <w:rPr>
                 <w:rFonts w:ascii="Consolas" w:hAnsi="Consolas"/>
               </w:rPr>
               <w:t>obj_building</w:t>
             </w:r>
+            <w:proofErr w:type="spellEnd"/>
           </w:p>
         </w:tc>
         <w:tc>
@@ -4382,8 +5076,30 @@
               <w:rPr>
                 <w:rFonts w:ascii="Consolas" w:hAnsi="Consolas"/>
               </w:rPr>
-              <w:t>This is the parent for all buildings. Cannot place buildings ontop of objects that are children of obj_building</w:t>
-            </w:r>
+              <w:t xml:space="preserve">This is the parent for all buildings. Cannot place buildings </w:t>
+            </w:r>
+            <w:proofErr w:type="spellStart"/>
+            <w:r>
+              <w:rPr>
+                <w:rFonts w:ascii="Consolas" w:hAnsi="Consolas"/>
+              </w:rPr>
+              <w:t>ontop</w:t>
+            </w:r>
+            <w:proofErr w:type="spellEnd"/>
+            <w:r>
+              <w:rPr>
+                <w:rFonts w:ascii="Consolas" w:hAnsi="Consolas"/>
+              </w:rPr>
+              <w:t xml:space="preserve"> of objects that are children of </w:t>
+            </w:r>
+            <w:proofErr w:type="spellStart"/>
+            <w:r>
+              <w:rPr>
+                <w:rFonts w:ascii="Consolas" w:hAnsi="Consolas"/>
+              </w:rPr>
+              <w:t>obj_building</w:t>
+            </w:r>
+            <w:proofErr w:type="spellEnd"/>
           </w:p>
         </w:tc>
       </w:tr>
@@ -4399,12 +5115,14 @@
                 <w:rFonts w:ascii="Consolas" w:hAnsi="Consolas"/>
               </w:rPr>
             </w:pPr>
-            <w:r>
-              <w:rPr>
-                <w:rFonts w:ascii="Consolas" w:hAnsi="Consolas"/>
-              </w:rPr>
-              <w:t>obj_trees</w:t>
-            </w:r>
+            <w:proofErr w:type="spellStart"/>
+            <w:r>
+              <w:rPr>
+                <w:rFonts w:ascii="Consolas" w:hAnsi="Consolas"/>
+              </w:rPr>
+              <w:t>obj_tree</w:t>
+            </w:r>
+            <w:proofErr w:type="spellEnd"/>
           </w:p>
         </w:tc>
         <w:tc>
@@ -4418,12 +5136,14 @@
                 <w:rFonts w:ascii="Consolas" w:hAnsi="Consolas"/>
               </w:rPr>
             </w:pPr>
+            <w:proofErr w:type="spellStart"/>
             <w:r>
               <w:rPr>
                 <w:rFonts w:ascii="Consolas" w:hAnsi="Consolas"/>
               </w:rPr>
               <w:t>obj_building</w:t>
             </w:r>
+            <w:proofErr w:type="spellEnd"/>
           </w:p>
         </w:tc>
         <w:tc>
@@ -4437,12 +5157,14 @@
                 <w:rFonts w:ascii="Consolas" w:hAnsi="Consolas"/>
               </w:rPr>
             </w:pPr>
+            <w:proofErr w:type="spellStart"/>
             <w:r>
               <w:rPr>
                 <w:rFonts w:ascii="Consolas" w:hAnsi="Consolas"/>
               </w:rPr>
               <w:t>spr_tree</w:t>
             </w:r>
+            <w:proofErr w:type="spellEnd"/>
           </w:p>
         </w:tc>
         <w:tc>
@@ -4496,12 +5218,14 @@
                 <w:rFonts w:ascii="Consolas" w:hAnsi="Consolas"/>
               </w:rPr>
             </w:pPr>
+            <w:proofErr w:type="spellStart"/>
             <w:r>
               <w:rPr>
                 <w:rFonts w:ascii="Consolas" w:hAnsi="Consolas"/>
               </w:rPr>
               <w:t>obj_polStation</w:t>
             </w:r>
+            <w:proofErr w:type="spellEnd"/>
           </w:p>
         </w:tc>
         <w:tc>
@@ -4515,12 +5239,14 @@
                 <w:rFonts w:ascii="Consolas" w:hAnsi="Consolas"/>
               </w:rPr>
             </w:pPr>
+            <w:proofErr w:type="spellStart"/>
             <w:r>
               <w:rPr>
                 <w:rFonts w:ascii="Consolas" w:hAnsi="Consolas"/>
               </w:rPr>
               <w:t>obj_building</w:t>
             </w:r>
+            <w:proofErr w:type="spellEnd"/>
           </w:p>
         </w:tc>
         <w:tc>
@@ -4534,12 +5260,14 @@
                 <w:rFonts w:ascii="Consolas" w:hAnsi="Consolas"/>
               </w:rPr>
             </w:pPr>
+            <w:proofErr w:type="spellStart"/>
             <w:r>
               <w:rPr>
                 <w:rFonts w:ascii="Consolas" w:hAnsi="Consolas"/>
               </w:rPr>
               <w:t>spr_polStation</w:t>
             </w:r>
+            <w:proofErr w:type="spellEnd"/>
           </w:p>
         </w:tc>
         <w:tc>
@@ -4587,12 +5315,14 @@
                 <w:rFonts w:ascii="Consolas" w:hAnsi="Consolas"/>
               </w:rPr>
             </w:pPr>
+            <w:proofErr w:type="spellStart"/>
             <w:r>
               <w:rPr>
                 <w:rFonts w:ascii="Consolas" w:hAnsi="Consolas"/>
               </w:rPr>
               <w:t>obj_fireStation</w:t>
             </w:r>
+            <w:proofErr w:type="spellEnd"/>
           </w:p>
         </w:tc>
         <w:tc>
@@ -4606,12 +5336,14 @@
                 <w:rFonts w:ascii="Consolas" w:hAnsi="Consolas"/>
               </w:rPr>
             </w:pPr>
+            <w:proofErr w:type="spellStart"/>
             <w:r>
               <w:rPr>
                 <w:rFonts w:ascii="Consolas" w:hAnsi="Consolas"/>
               </w:rPr>
               <w:t>obj_building</w:t>
             </w:r>
+            <w:proofErr w:type="spellEnd"/>
           </w:p>
         </w:tc>
         <w:tc>
@@ -4625,12 +5357,14 @@
                 <w:rFonts w:ascii="Consolas" w:hAnsi="Consolas"/>
               </w:rPr>
             </w:pPr>
+            <w:proofErr w:type="spellStart"/>
             <w:r>
               <w:rPr>
                 <w:rFonts w:ascii="Consolas" w:hAnsi="Consolas"/>
               </w:rPr>
               <w:t>spr_fireStation</w:t>
             </w:r>
+            <w:proofErr w:type="spellEnd"/>
           </w:p>
         </w:tc>
         <w:tc>
@@ -4678,12 +5412,14 @@
                 <w:rFonts w:ascii="Consolas" w:hAnsi="Consolas"/>
               </w:rPr>
             </w:pPr>
+            <w:proofErr w:type="spellStart"/>
             <w:r>
               <w:rPr>
                 <w:rFonts w:ascii="Consolas" w:hAnsi="Consolas"/>
               </w:rPr>
               <w:t>obj_school</w:t>
             </w:r>
+            <w:proofErr w:type="spellEnd"/>
           </w:p>
         </w:tc>
         <w:tc>
@@ -4697,12 +5433,14 @@
                 <w:rFonts w:ascii="Consolas" w:hAnsi="Consolas"/>
               </w:rPr>
             </w:pPr>
+            <w:proofErr w:type="spellStart"/>
             <w:r>
               <w:rPr>
                 <w:rFonts w:ascii="Consolas" w:hAnsi="Consolas"/>
               </w:rPr>
               <w:t>obj_building</w:t>
             </w:r>
+            <w:proofErr w:type="spellEnd"/>
           </w:p>
         </w:tc>
         <w:tc>
@@ -4716,12 +5454,14 @@
                 <w:rFonts w:ascii="Consolas" w:hAnsi="Consolas"/>
               </w:rPr>
             </w:pPr>
+            <w:proofErr w:type="spellStart"/>
             <w:r>
               <w:rPr>
                 <w:rFonts w:ascii="Consolas" w:hAnsi="Consolas"/>
               </w:rPr>
               <w:t>spr_school</w:t>
             </w:r>
+            <w:proofErr w:type="spellEnd"/>
           </w:p>
         </w:tc>
         <w:tc>
@@ -4769,12 +5509,14 @@
                 <w:rFonts w:ascii="Consolas" w:hAnsi="Consolas"/>
               </w:rPr>
             </w:pPr>
+            <w:proofErr w:type="spellStart"/>
             <w:r>
               <w:rPr>
                 <w:rFonts w:ascii="Consolas" w:hAnsi="Consolas"/>
               </w:rPr>
               <w:t>obj_powerPlant</w:t>
             </w:r>
+            <w:proofErr w:type="spellEnd"/>
           </w:p>
         </w:tc>
         <w:tc>
@@ -4788,12 +5530,14 @@
                 <w:rFonts w:ascii="Consolas" w:hAnsi="Consolas"/>
               </w:rPr>
             </w:pPr>
+            <w:proofErr w:type="spellStart"/>
             <w:r>
               <w:rPr>
                 <w:rFonts w:ascii="Consolas" w:hAnsi="Consolas"/>
               </w:rPr>
               <w:t>obj_building</w:t>
             </w:r>
+            <w:proofErr w:type="spellEnd"/>
           </w:p>
         </w:tc>
         <w:tc>
@@ -4860,12 +5604,14 @@
                 <w:rFonts w:ascii="Consolas" w:hAnsi="Consolas"/>
               </w:rPr>
             </w:pPr>
+            <w:proofErr w:type="spellStart"/>
             <w:r>
               <w:rPr>
                 <w:rFonts w:ascii="Consolas" w:hAnsi="Consolas"/>
               </w:rPr>
               <w:t>obj_coalPlant</w:t>
             </w:r>
+            <w:proofErr w:type="spellEnd"/>
           </w:p>
         </w:tc>
         <w:tc>
@@ -4879,12 +5625,14 @@
                 <w:rFonts w:ascii="Consolas" w:hAnsi="Consolas"/>
               </w:rPr>
             </w:pPr>
+            <w:proofErr w:type="spellStart"/>
             <w:r>
               <w:rPr>
                 <w:rFonts w:ascii="Consolas" w:hAnsi="Consolas"/>
               </w:rPr>
               <w:t>obj_powerPlant</w:t>
             </w:r>
+            <w:proofErr w:type="spellEnd"/>
           </w:p>
         </w:tc>
         <w:tc>
@@ -4898,12 +5646,14 @@
                 <w:rFonts w:ascii="Consolas" w:hAnsi="Consolas"/>
               </w:rPr>
             </w:pPr>
+            <w:proofErr w:type="spellStart"/>
             <w:r>
               <w:rPr>
                 <w:rFonts w:ascii="Consolas" w:hAnsi="Consolas"/>
               </w:rPr>
               <w:t>spr_coalPlant</w:t>
             </w:r>
+            <w:proofErr w:type="spellEnd"/>
           </w:p>
         </w:tc>
         <w:tc>
@@ -4951,12 +5701,14 @@
                 <w:rFonts w:ascii="Consolas" w:hAnsi="Consolas"/>
               </w:rPr>
             </w:pPr>
+            <w:proofErr w:type="spellStart"/>
             <w:r>
               <w:rPr>
                 <w:rFonts w:ascii="Consolas" w:hAnsi="Consolas"/>
               </w:rPr>
               <w:t>obj_nucPlant</w:t>
             </w:r>
+            <w:proofErr w:type="spellEnd"/>
           </w:p>
         </w:tc>
         <w:tc>
@@ -4970,12 +5722,14 @@
                 <w:rFonts w:ascii="Consolas" w:hAnsi="Consolas"/>
               </w:rPr>
             </w:pPr>
+            <w:proofErr w:type="spellStart"/>
             <w:r>
               <w:rPr>
                 <w:rFonts w:ascii="Consolas" w:hAnsi="Consolas"/>
               </w:rPr>
               <w:t>obj_powerPlant</w:t>
             </w:r>
+            <w:proofErr w:type="spellEnd"/>
           </w:p>
         </w:tc>
         <w:tc>
@@ -4989,12 +5743,14 @@
                 <w:rFonts w:ascii="Consolas" w:hAnsi="Consolas"/>
               </w:rPr>
             </w:pPr>
+            <w:proofErr w:type="spellStart"/>
             <w:r>
               <w:rPr>
                 <w:rFonts w:ascii="Consolas" w:hAnsi="Consolas"/>
               </w:rPr>
               <w:t>spr_nucPlant</w:t>
             </w:r>
+            <w:proofErr w:type="spellEnd"/>
           </w:p>
         </w:tc>
         <w:tc>
@@ -5042,12 +5798,14 @@
                 <w:rFonts w:ascii="Consolas" w:hAnsi="Consolas"/>
               </w:rPr>
             </w:pPr>
+            <w:proofErr w:type="spellStart"/>
             <w:r>
               <w:rPr>
                 <w:rFonts w:ascii="Consolas" w:hAnsi="Consolas"/>
               </w:rPr>
               <w:t>obj_hospital</w:t>
             </w:r>
+            <w:proofErr w:type="spellEnd"/>
           </w:p>
         </w:tc>
         <w:tc>
@@ -5061,12 +5819,14 @@
                 <w:rFonts w:ascii="Consolas" w:hAnsi="Consolas"/>
               </w:rPr>
             </w:pPr>
+            <w:proofErr w:type="spellStart"/>
             <w:r>
               <w:rPr>
                 <w:rFonts w:ascii="Consolas" w:hAnsi="Consolas"/>
               </w:rPr>
               <w:t>obj_building</w:t>
             </w:r>
+            <w:proofErr w:type="spellEnd"/>
           </w:p>
         </w:tc>
         <w:tc>
@@ -5080,12 +5840,14 @@
                 <w:rFonts w:ascii="Consolas" w:hAnsi="Consolas"/>
               </w:rPr>
             </w:pPr>
+            <w:proofErr w:type="spellStart"/>
             <w:r>
               <w:rPr>
                 <w:rFonts w:ascii="Consolas" w:hAnsi="Consolas"/>
               </w:rPr>
               <w:t>spr_hospital</w:t>
             </w:r>
+            <w:proofErr w:type="spellEnd"/>
           </w:p>
         </w:tc>
         <w:tc>
@@ -5133,12 +5895,14 @@
                 <w:rFonts w:ascii="Consolas" w:hAnsi="Consolas"/>
               </w:rPr>
             </w:pPr>
+            <w:proofErr w:type="spellStart"/>
             <w:r>
               <w:rPr>
                 <w:rFonts w:ascii="Consolas" w:hAnsi="Consolas"/>
               </w:rPr>
               <w:t>obj_airport</w:t>
             </w:r>
+            <w:proofErr w:type="spellEnd"/>
           </w:p>
         </w:tc>
         <w:tc>
@@ -5152,12 +5916,14 @@
                 <w:rFonts w:ascii="Consolas" w:hAnsi="Consolas"/>
               </w:rPr>
             </w:pPr>
+            <w:proofErr w:type="spellStart"/>
             <w:r>
               <w:rPr>
                 <w:rFonts w:ascii="Consolas" w:hAnsi="Consolas"/>
               </w:rPr>
               <w:t>obj_building</w:t>
             </w:r>
+            <w:proofErr w:type="spellEnd"/>
           </w:p>
         </w:tc>
         <w:tc>
@@ -5171,12 +5937,14 @@
                 <w:rFonts w:ascii="Consolas" w:hAnsi="Consolas"/>
               </w:rPr>
             </w:pPr>
+            <w:proofErr w:type="spellStart"/>
             <w:r>
               <w:rPr>
                 <w:rFonts w:ascii="Consolas" w:hAnsi="Consolas"/>
               </w:rPr>
               <w:t>spr_airport</w:t>
             </w:r>
+            <w:proofErr w:type="spellEnd"/>
           </w:p>
         </w:tc>
         <w:tc>
@@ -5265,12 +6033,14 @@
                 <w:rFonts w:ascii="Consolas" w:hAnsi="Consolas"/>
               </w:rPr>
             </w:pPr>
+            <w:proofErr w:type="spellStart"/>
             <w:r>
               <w:rPr>
                 <w:rFonts w:ascii="Consolas" w:hAnsi="Consolas"/>
               </w:rPr>
               <w:t>obj_purchaseBar</w:t>
             </w:r>
+            <w:proofErr w:type="spellEnd"/>
           </w:p>
         </w:tc>
         <w:tc>
@@ -5356,12 +6126,14 @@
                 <w:rFonts w:ascii="Consolas" w:hAnsi="Consolas"/>
               </w:rPr>
             </w:pPr>
+            <w:proofErr w:type="spellStart"/>
             <w:r>
               <w:rPr>
                 <w:rFonts w:ascii="Consolas" w:hAnsi="Consolas"/>
               </w:rPr>
               <w:t>obj_purchaseIcon</w:t>
             </w:r>
+            <w:proofErr w:type="spellEnd"/>
           </w:p>
         </w:tc>
         <w:tc>
@@ -5398,7 +6170,21 @@
               <w:rPr>
                 <w:rFonts w:ascii="Consolas" w:hAnsi="Consolas"/>
               </w:rPr>
-              <w:t>sprite depends on the purchaseID variable</w:t>
+              <w:t xml:space="preserve">sprite depends on the </w:t>
+            </w:r>
+            <w:proofErr w:type="spellStart"/>
+            <w:r>
+              <w:rPr>
+                <w:rFonts w:ascii="Consolas" w:hAnsi="Consolas"/>
+              </w:rPr>
+              <w:t>purchaseID</w:t>
+            </w:r>
+            <w:proofErr w:type="spellEnd"/>
+            <w:r>
+              <w:rPr>
+                <w:rFonts w:ascii="Consolas" w:hAnsi="Consolas"/>
+              </w:rPr>
+              <w:t xml:space="preserve"> variable</w:t>
             </w:r>
           </w:p>
         </w:tc>
@@ -5413,12 +6199,14 @@
                 <w:rFonts w:ascii="Consolas" w:hAnsi="Consolas"/>
               </w:rPr>
             </w:pPr>
+            <w:proofErr w:type="spellStart"/>
             <w:r>
               <w:rPr>
                 <w:rFonts w:ascii="Consolas" w:hAnsi="Consolas"/>
               </w:rPr>
               <w:t>obj_purchaseBar</w:t>
             </w:r>
+            <w:proofErr w:type="spellEnd"/>
           </w:p>
         </w:tc>
         <w:tc>
@@ -5436,11 +6224,19 @@
                 <w:rFonts w:ascii="Consolas" w:hAnsi="Consolas"/>
               </w:rPr>
             </w:pPr>
-            <w:r>
-              <w:rPr>
-                <w:rFonts w:ascii="Consolas" w:hAnsi="Consolas"/>
-              </w:rPr>
-              <w:t>purchaseID variable determines which building type</w:t>
+            <w:proofErr w:type="spellStart"/>
+            <w:r>
+              <w:rPr>
+                <w:rFonts w:ascii="Consolas" w:hAnsi="Consolas"/>
+              </w:rPr>
+              <w:t>purchaseID</w:t>
+            </w:r>
+            <w:proofErr w:type="spellEnd"/>
+            <w:r>
+              <w:rPr>
+                <w:rFonts w:ascii="Consolas" w:hAnsi="Consolas"/>
+              </w:rPr>
+              <w:t xml:space="preserve"> variable determines which building type</w:t>
             </w:r>
           </w:p>
           <w:p>
@@ -5454,12 +6250,14 @@
                 <w:rFonts w:ascii="Consolas" w:hAnsi="Consolas"/>
               </w:rPr>
             </w:pPr>
+            <w:proofErr w:type="spellStart"/>
             <w:r>
               <w:rPr>
                 <w:rFonts w:ascii="Consolas" w:hAnsi="Consolas"/>
               </w:rPr>
               <w:t>purchaseCost</w:t>
             </w:r>
+            <w:proofErr w:type="spellEnd"/>
           </w:p>
           <w:p>
             <w:pPr>
@@ -5472,12 +6270,28 @@
                 <w:rFonts w:ascii="Consolas" w:hAnsi="Consolas"/>
               </w:rPr>
             </w:pPr>
-            <w:r>
-              <w:rPr>
-                <w:rFonts w:ascii="Consolas" w:hAnsi="Consolas"/>
-              </w:rPr>
-              <w:t>purchaseDesc: the string description used for mouseover</w:t>
-            </w:r>
+            <w:proofErr w:type="spellStart"/>
+            <w:r>
+              <w:rPr>
+                <w:rFonts w:ascii="Consolas" w:hAnsi="Consolas"/>
+              </w:rPr>
+              <w:t>purchaseDesc</w:t>
+            </w:r>
+            <w:proofErr w:type="spellEnd"/>
+            <w:r>
+              <w:rPr>
+                <w:rFonts w:ascii="Consolas" w:hAnsi="Consolas"/>
+              </w:rPr>
+              <w:t xml:space="preserve">: the string description used for </w:t>
+            </w:r>
+            <w:proofErr w:type="spellStart"/>
+            <w:r>
+              <w:rPr>
+                <w:rFonts w:ascii="Consolas" w:hAnsi="Consolas"/>
+              </w:rPr>
+              <w:t>mouseover</w:t>
+            </w:r>
+            <w:proofErr w:type="spellEnd"/>
           </w:p>
           <w:p>
             <w:pPr>
@@ -5505,12 +6319,14 @@
                 <w:rFonts w:ascii="Consolas" w:hAnsi="Consolas"/>
               </w:rPr>
             </w:pPr>
+            <w:proofErr w:type="spellStart"/>
             <w:r>
               <w:rPr>
                 <w:rFonts w:ascii="Consolas" w:hAnsi="Consolas"/>
               </w:rPr>
               <w:t>obj_topBar</w:t>
             </w:r>
+            <w:proofErr w:type="spellEnd"/>
           </w:p>
         </w:tc>
         <w:tc>
@@ -5596,12 +6412,14 @@
                 <w:rFonts w:ascii="Consolas" w:hAnsi="Consolas"/>
               </w:rPr>
             </w:pPr>
+            <w:proofErr w:type="spellStart"/>
             <w:r>
               <w:rPr>
                 <w:rFonts w:ascii="Consolas" w:hAnsi="Consolas"/>
               </w:rPr>
               <w:t>obj_topBarIcon</w:t>
             </w:r>
+            <w:proofErr w:type="spellEnd"/>
           </w:p>
         </w:tc>
         <w:tc>
@@ -5638,7 +6456,21 @@
               <w:rPr>
                 <w:rFonts w:ascii="Consolas" w:hAnsi="Consolas"/>
               </w:rPr>
-              <w:t>sprite depends on the topBarID variable</w:t>
+              <w:t xml:space="preserve">sprite depends on the </w:t>
+            </w:r>
+            <w:proofErr w:type="spellStart"/>
+            <w:r>
+              <w:rPr>
+                <w:rFonts w:ascii="Consolas" w:hAnsi="Consolas"/>
+              </w:rPr>
+              <w:t>topBarID</w:t>
+            </w:r>
+            <w:proofErr w:type="spellEnd"/>
+            <w:r>
+              <w:rPr>
+                <w:rFonts w:ascii="Consolas" w:hAnsi="Consolas"/>
+              </w:rPr>
+              <w:t xml:space="preserve"> variable</w:t>
             </w:r>
           </w:p>
         </w:tc>
@@ -5653,12 +6485,14 @@
                 <w:rFonts w:ascii="Consolas" w:hAnsi="Consolas"/>
               </w:rPr>
             </w:pPr>
+            <w:proofErr w:type="spellStart"/>
             <w:r>
               <w:rPr>
                 <w:rFonts w:ascii="Consolas" w:hAnsi="Consolas"/>
               </w:rPr>
               <w:t>obj_topBar</w:t>
             </w:r>
+            <w:proofErr w:type="spellEnd"/>
           </w:p>
         </w:tc>
         <w:tc>
@@ -5676,11 +6510,33 @@
                 <w:rFonts w:ascii="Consolas" w:hAnsi="Consolas"/>
               </w:rPr>
             </w:pPr>
-            <w:r>
-              <w:rPr>
-                <w:rFonts w:ascii="Consolas" w:hAnsi="Consolas"/>
-              </w:rPr>
-              <w:t>topBarID varbale determines which button type</w:t>
+            <w:proofErr w:type="spellStart"/>
+            <w:r>
+              <w:rPr>
+                <w:rFonts w:ascii="Consolas" w:hAnsi="Consolas"/>
+              </w:rPr>
+              <w:t>topBarID</w:t>
+            </w:r>
+            <w:proofErr w:type="spellEnd"/>
+            <w:r>
+              <w:rPr>
+                <w:rFonts w:ascii="Consolas" w:hAnsi="Consolas"/>
+              </w:rPr>
+              <w:t xml:space="preserve"> </w:t>
+            </w:r>
+            <w:proofErr w:type="spellStart"/>
+            <w:r>
+              <w:rPr>
+                <w:rFonts w:ascii="Consolas" w:hAnsi="Consolas"/>
+              </w:rPr>
+              <w:t>varbale</w:t>
+            </w:r>
+            <w:proofErr w:type="spellEnd"/>
+            <w:r>
+              <w:rPr>
+                <w:rFonts w:ascii="Consolas" w:hAnsi="Consolas"/>
+              </w:rPr>
+              <w:t xml:space="preserve"> determines which button type</w:t>
             </w:r>
           </w:p>
           <w:p>
@@ -5784,12 +6640,14 @@
                 <w:rFonts w:ascii="Consolas" w:hAnsi="Consolas"/>
               </w:rPr>
             </w:pPr>
+            <w:proofErr w:type="spellStart"/>
             <w:r>
               <w:rPr>
                 <w:rFonts w:ascii="Consolas" w:hAnsi="Consolas"/>
               </w:rPr>
               <w:t>mapInfo</w:t>
             </w:r>
+            <w:proofErr w:type="spellEnd"/>
           </w:p>
           <w:p>
             <w:pPr>
@@ -5817,12 +6675,14 @@
                 <w:rFonts w:ascii="Consolas" w:hAnsi="Consolas"/>
               </w:rPr>
             </w:pPr>
+            <w:proofErr w:type="spellStart"/>
             <w:r>
               <w:rPr>
                 <w:rFonts w:ascii="Consolas" w:hAnsi="Consolas"/>
               </w:rPr>
               <w:t>obj_mapInfo</w:t>
             </w:r>
+            <w:proofErr w:type="spellEnd"/>
           </w:p>
         </w:tc>
         <w:tc>
@@ -5874,11 +6734,19 @@
                 <w:rFonts w:ascii="Consolas" w:hAnsi="Consolas"/>
               </w:rPr>
             </w:pPr>
-            <w:r>
-              <w:rPr>
-                <w:rFonts w:ascii="Consolas" w:hAnsi="Consolas"/>
-              </w:rPr>
-              <w:t>obj_topBarIcon (with the MapInfo type)</w:t>
+            <w:proofErr w:type="spellStart"/>
+            <w:r>
+              <w:rPr>
+                <w:rFonts w:ascii="Consolas" w:hAnsi="Consolas"/>
+              </w:rPr>
+              <w:t>obj_topBarIcon</w:t>
+            </w:r>
+            <w:proofErr w:type="spellEnd"/>
+            <w:r>
+              <w:rPr>
+                <w:rFonts w:ascii="Consolas" w:hAnsi="Consolas"/>
+              </w:rPr>
+              <w:t xml:space="preserve"> (with the MapInfo type)</w:t>
             </w:r>
           </w:p>
         </w:tc>
@@ -6177,12 +7045,14 @@
                 <w:rFonts w:ascii="Consolas" w:hAnsi="Consolas"/>
               </w:rPr>
             </w:pPr>
+            <w:proofErr w:type="spellStart"/>
             <w:r>
               <w:rPr>
                 <w:rFonts w:ascii="Consolas" w:hAnsi="Consolas"/>
               </w:rPr>
               <w:t>scr_mapGenerate</w:t>
             </w:r>
+            <w:proofErr w:type="spellEnd"/>
           </w:p>
         </w:tc>
         <w:tc>
@@ -6196,12 +7066,14 @@
                 <w:rFonts w:ascii="Consolas" w:hAnsi="Consolas"/>
               </w:rPr>
             </w:pPr>
+            <w:proofErr w:type="spellStart"/>
             <w:r>
               <w:rPr>
                 <w:rFonts w:ascii="Consolas" w:hAnsi="Consolas"/>
               </w:rPr>
               <w:t>obj_main</w:t>
             </w:r>
+            <w:proofErr w:type="spellEnd"/>
           </w:p>
         </w:tc>
         <w:tc>
@@ -6215,11 +7087,75 @@
                 <w:rFonts w:ascii="Consolas" w:hAnsi="Consolas"/>
               </w:rPr>
             </w:pPr>
-            <w:r>
-              <w:rPr>
-                <w:rFonts w:ascii="Consolas" w:hAnsi="Consolas"/>
-              </w:rPr>
-              <w:t>mapSize (enum: mapSmall, mapMedium, mapLarge)</w:t>
+            <w:proofErr w:type="spellStart"/>
+            <w:r>
+              <w:rPr>
+                <w:rFonts w:ascii="Consolas" w:hAnsi="Consolas"/>
+              </w:rPr>
+              <w:t>mapSize</w:t>
+            </w:r>
+            <w:proofErr w:type="spellEnd"/>
+            <w:r>
+              <w:rPr>
+                <w:rFonts w:ascii="Consolas" w:hAnsi="Consolas"/>
+              </w:rPr>
+              <w:t xml:space="preserve"> (</w:t>
+            </w:r>
+            <w:proofErr w:type="spellStart"/>
+            <w:r>
+              <w:rPr>
+                <w:rFonts w:ascii="Consolas" w:hAnsi="Consolas"/>
+              </w:rPr>
+              <w:t>enum</w:t>
+            </w:r>
+            <w:proofErr w:type="spellEnd"/>
+            <w:r>
+              <w:rPr>
+                <w:rFonts w:ascii="Consolas" w:hAnsi="Consolas"/>
+              </w:rPr>
+              <w:t xml:space="preserve">: </w:t>
+            </w:r>
+            <w:proofErr w:type="spellStart"/>
+            <w:r>
+              <w:rPr>
+                <w:rFonts w:ascii="Consolas" w:hAnsi="Consolas"/>
+              </w:rPr>
+              <w:t>mapSmall</w:t>
+            </w:r>
+            <w:proofErr w:type="spellEnd"/>
+            <w:r>
+              <w:rPr>
+                <w:rFonts w:ascii="Consolas" w:hAnsi="Consolas"/>
+              </w:rPr>
+              <w:t xml:space="preserve">, </w:t>
+            </w:r>
+            <w:proofErr w:type="spellStart"/>
+            <w:r>
+              <w:rPr>
+                <w:rFonts w:ascii="Consolas" w:hAnsi="Consolas"/>
+              </w:rPr>
+              <w:t>mapMedium</w:t>
+            </w:r>
+            <w:proofErr w:type="spellEnd"/>
+            <w:r>
+              <w:rPr>
+                <w:rFonts w:ascii="Consolas" w:hAnsi="Consolas"/>
+              </w:rPr>
+              <w:t xml:space="preserve">, </w:t>
+            </w:r>
+            <w:proofErr w:type="spellStart"/>
+            <w:r>
+              <w:rPr>
+                <w:rFonts w:ascii="Consolas" w:hAnsi="Consolas"/>
+              </w:rPr>
+              <w:t>mapLarge</w:t>
+            </w:r>
+            <w:proofErr w:type="spellEnd"/>
+            <w:r>
+              <w:rPr>
+                <w:rFonts w:ascii="Consolas" w:hAnsi="Consolas"/>
+              </w:rPr>
+              <w:t>)</w:t>
             </w:r>
           </w:p>
         </w:tc>
@@ -6244,8 +7180,44 @@
               <w:rPr>
                 <w:rFonts w:ascii="Consolas" w:hAnsi="Consolas"/>
               </w:rPr>
-              <w:t>Uses scr_generateSU, scr_generateTrees, and scr_generateWater</w:t>
-            </w:r>
+              <w:t xml:space="preserve">Uses </w:t>
+            </w:r>
+            <w:proofErr w:type="spellStart"/>
+            <w:r>
+              <w:rPr>
+                <w:rFonts w:ascii="Consolas" w:hAnsi="Consolas"/>
+              </w:rPr>
+              <w:t>scr_generateSU</w:t>
+            </w:r>
+            <w:proofErr w:type="spellEnd"/>
+            <w:r>
+              <w:rPr>
+                <w:rFonts w:ascii="Consolas" w:hAnsi="Consolas"/>
+              </w:rPr>
+              <w:t xml:space="preserve">, </w:t>
+            </w:r>
+            <w:proofErr w:type="spellStart"/>
+            <w:r>
+              <w:rPr>
+                <w:rFonts w:ascii="Consolas" w:hAnsi="Consolas"/>
+              </w:rPr>
+              <w:t>scr_generateTrees</w:t>
+            </w:r>
+            <w:proofErr w:type="spellEnd"/>
+            <w:r>
+              <w:rPr>
+                <w:rFonts w:ascii="Consolas" w:hAnsi="Consolas"/>
+              </w:rPr>
+              <w:t xml:space="preserve">, and </w:t>
+            </w:r>
+            <w:proofErr w:type="spellStart"/>
+            <w:r>
+              <w:rPr>
+                <w:rFonts w:ascii="Consolas" w:hAnsi="Consolas"/>
+              </w:rPr>
+              <w:t>scr_generateWater</w:t>
+            </w:r>
+            <w:proofErr w:type="spellEnd"/>
           </w:p>
         </w:tc>
       </w:tr>
@@ -6264,12 +7236,14 @@
                 <w:rFonts w:ascii="Consolas" w:hAnsi="Consolas"/>
               </w:rPr>
             </w:pPr>
+            <w:proofErr w:type="spellStart"/>
             <w:r>
               <w:rPr>
                 <w:rFonts w:ascii="Consolas" w:hAnsi="Consolas"/>
               </w:rPr>
               <w:t>scr_ResDemand</w:t>
             </w:r>
+            <w:proofErr w:type="spellEnd"/>
           </w:p>
         </w:tc>
         <w:tc>
@@ -6283,12 +7257,14 @@
                 <w:rFonts w:ascii="Consolas" w:hAnsi="Consolas"/>
               </w:rPr>
             </w:pPr>
+            <w:proofErr w:type="spellStart"/>
             <w:r>
               <w:rPr>
                 <w:rFonts w:ascii="Consolas" w:hAnsi="Consolas"/>
               </w:rPr>
               <w:t>obj_main</w:t>
             </w:r>
+            <w:proofErr w:type="spellEnd"/>
           </w:p>
         </w:tc>
         <w:tc>
@@ -6333,12 +7309,14 @@
                 <w:rFonts w:ascii="Consolas" w:hAnsi="Consolas"/>
               </w:rPr>
             </w:pPr>
+            <w:proofErr w:type="spellStart"/>
             <w:r>
               <w:rPr>
                 <w:rFonts w:ascii="Consolas" w:hAnsi="Consolas"/>
               </w:rPr>
               <w:t>scr_ComDemand</w:t>
             </w:r>
+            <w:proofErr w:type="spellEnd"/>
           </w:p>
         </w:tc>
         <w:tc>
@@ -6352,12 +7330,14 @@
                 <w:rFonts w:ascii="Consolas" w:hAnsi="Consolas"/>
               </w:rPr>
             </w:pPr>
+            <w:proofErr w:type="spellStart"/>
             <w:r>
               <w:rPr>
                 <w:rFonts w:ascii="Consolas" w:hAnsi="Consolas"/>
               </w:rPr>
               <w:t>obj_main</w:t>
             </w:r>
+            <w:proofErr w:type="spellEnd"/>
           </w:p>
         </w:tc>
         <w:tc>
@@ -6402,12 +7382,14 @@
                 <w:rFonts w:ascii="Consolas" w:hAnsi="Consolas"/>
               </w:rPr>
             </w:pPr>
+            <w:proofErr w:type="spellStart"/>
             <w:r>
               <w:rPr>
                 <w:rFonts w:ascii="Consolas" w:hAnsi="Consolas"/>
               </w:rPr>
               <w:t>scr_IndDemand</w:t>
             </w:r>
+            <w:proofErr w:type="spellEnd"/>
           </w:p>
         </w:tc>
         <w:tc>
@@ -6421,12 +7403,14 @@
                 <w:rFonts w:ascii="Consolas" w:hAnsi="Consolas"/>
               </w:rPr>
             </w:pPr>
+            <w:proofErr w:type="spellStart"/>
             <w:r>
               <w:rPr>
                 <w:rFonts w:ascii="Consolas" w:hAnsi="Consolas"/>
               </w:rPr>
               <w:t>obj_main</w:t>
             </w:r>
+            <w:proofErr w:type="spellEnd"/>
           </w:p>
         </w:tc>
         <w:tc>
@@ -6471,12 +7455,14 @@
                 <w:rFonts w:ascii="Consolas" w:hAnsi="Consolas"/>
               </w:rPr>
             </w:pPr>
+            <w:proofErr w:type="spellStart"/>
             <w:r>
               <w:rPr>
                 <w:rFonts w:ascii="Consolas" w:hAnsi="Consolas"/>
               </w:rPr>
               <w:t>scr_CalcIncome</w:t>
             </w:r>
+            <w:proofErr w:type="spellEnd"/>
           </w:p>
         </w:tc>
         <w:tc>
@@ -6490,12 +7476,14 @@
                 <w:rFonts w:ascii="Consolas" w:hAnsi="Consolas"/>
               </w:rPr>
             </w:pPr>
+            <w:proofErr w:type="spellStart"/>
             <w:r>
               <w:rPr>
                 <w:rFonts w:ascii="Consolas" w:hAnsi="Consolas"/>
               </w:rPr>
               <w:t>obj_main</w:t>
             </w:r>
+            <w:proofErr w:type="spellEnd"/>
           </w:p>
         </w:tc>
         <w:tc>
@@ -6546,12 +7534,14 @@
                 <w:rFonts w:ascii="Consolas" w:hAnsi="Consolas"/>
               </w:rPr>
             </w:pPr>
+            <w:proofErr w:type="spellStart"/>
             <w:r>
               <w:rPr>
                 <w:rFonts w:ascii="Consolas" w:hAnsi="Consolas"/>
               </w:rPr>
               <w:t>scr_CalcApproval</w:t>
             </w:r>
+            <w:proofErr w:type="spellEnd"/>
           </w:p>
         </w:tc>
         <w:tc>
@@ -6565,12 +7555,14 @@
                 <w:rFonts w:ascii="Consolas" w:hAnsi="Consolas"/>
               </w:rPr>
             </w:pPr>
+            <w:proofErr w:type="spellStart"/>
             <w:r>
               <w:rPr>
                 <w:rFonts w:ascii="Consolas" w:hAnsi="Consolas"/>
               </w:rPr>
               <w:t>obj_main</w:t>
             </w:r>
+            <w:proofErr w:type="spellEnd"/>
           </w:p>
         </w:tc>
         <w:tc>
@@ -6621,12 +7613,14 @@
                 <w:rFonts w:ascii="Consolas" w:hAnsi="Consolas"/>
               </w:rPr>
             </w:pPr>
+            <w:proofErr w:type="spellStart"/>
             <w:r>
               <w:rPr>
                 <w:rFonts w:ascii="Consolas" w:hAnsi="Consolas"/>
               </w:rPr>
               <w:t>scr_CalcZoneGrowth</w:t>
             </w:r>
+            <w:proofErr w:type="spellEnd"/>
           </w:p>
         </w:tc>
         <w:tc>
@@ -6640,12 +7634,14 @@
                 <w:rFonts w:ascii="Consolas" w:hAnsi="Consolas"/>
               </w:rPr>
             </w:pPr>
+            <w:proofErr w:type="spellStart"/>
             <w:r>
               <w:rPr>
                 <w:rFonts w:ascii="Consolas" w:hAnsi="Consolas"/>
               </w:rPr>
               <w:t>scr_CalcApproval</w:t>
             </w:r>
+            <w:proofErr w:type="spellEnd"/>
           </w:p>
         </w:tc>
         <w:tc>
@@ -6690,12 +7686,14 @@
                 <w:rFonts w:ascii="Consolas" w:hAnsi="Consolas"/>
               </w:rPr>
             </w:pPr>
+            <w:proofErr w:type="spellStart"/>
             <w:r>
               <w:rPr>
                 <w:rFonts w:ascii="Consolas" w:hAnsi="Consolas"/>
               </w:rPr>
               <w:t>scr_generateSU</w:t>
             </w:r>
+            <w:proofErr w:type="spellEnd"/>
           </w:p>
         </w:tc>
         <w:tc>
@@ -6709,12 +7707,14 @@
                 <w:rFonts w:ascii="Consolas" w:hAnsi="Consolas"/>
               </w:rPr>
             </w:pPr>
+            <w:proofErr w:type="spellStart"/>
             <w:r>
               <w:rPr>
                 <w:rFonts w:ascii="Consolas" w:hAnsi="Consolas"/>
               </w:rPr>
               <w:t>scr_mapGenerate</w:t>
             </w:r>
+            <w:proofErr w:type="spellEnd"/>
           </w:p>
         </w:tc>
         <w:tc>
@@ -6728,12 +7728,14 @@
                 <w:rFonts w:ascii="Consolas" w:hAnsi="Consolas"/>
               </w:rPr>
             </w:pPr>
+            <w:proofErr w:type="spellStart"/>
             <w:r>
               <w:rPr>
                 <w:rFonts w:ascii="Consolas" w:hAnsi="Consolas"/>
               </w:rPr>
               <w:t>mapSize</w:t>
             </w:r>
+            <w:proofErr w:type="spellEnd"/>
           </w:p>
         </w:tc>
         <w:tc>
@@ -6771,12 +7773,14 @@
                 <w:rFonts w:ascii="Consolas" w:hAnsi="Consolas"/>
               </w:rPr>
             </w:pPr>
+            <w:proofErr w:type="spellStart"/>
             <w:r>
               <w:rPr>
                 <w:rFonts w:ascii="Consolas" w:hAnsi="Consolas"/>
               </w:rPr>
               <w:t>scr_generateWater</w:t>
             </w:r>
+            <w:proofErr w:type="spellEnd"/>
           </w:p>
         </w:tc>
         <w:tc>
@@ -6790,12 +7794,14 @@
                 <w:rFonts w:ascii="Consolas" w:hAnsi="Consolas"/>
               </w:rPr>
             </w:pPr>
+            <w:proofErr w:type="spellStart"/>
             <w:r>
               <w:rPr>
                 <w:rFonts w:ascii="Consolas" w:hAnsi="Consolas"/>
               </w:rPr>
               <w:t>scr_mapGenerate</w:t>
             </w:r>
+            <w:proofErr w:type="spellEnd"/>
           </w:p>
         </w:tc>
         <w:tc>
@@ -6809,12 +7815,14 @@
                 <w:rFonts w:ascii="Consolas" w:hAnsi="Consolas"/>
               </w:rPr>
             </w:pPr>
+            <w:proofErr w:type="spellStart"/>
             <w:r>
               <w:rPr>
                 <w:rFonts w:ascii="Consolas" w:hAnsi="Consolas"/>
               </w:rPr>
               <w:t>mapSize</w:t>
             </w:r>
+            <w:proofErr w:type="spellEnd"/>
           </w:p>
         </w:tc>
         <w:tc>
@@ -6852,12 +7860,14 @@
                 <w:rFonts w:ascii="Consolas" w:hAnsi="Consolas"/>
               </w:rPr>
             </w:pPr>
+            <w:proofErr w:type="spellStart"/>
             <w:r>
               <w:rPr>
                 <w:rFonts w:ascii="Consolas" w:hAnsi="Consolas"/>
               </w:rPr>
               <w:t>scr_generateTrees</w:t>
             </w:r>
+            <w:proofErr w:type="spellEnd"/>
           </w:p>
         </w:tc>
         <w:tc>
@@ -6871,12 +7881,14 @@
                 <w:rFonts w:ascii="Consolas" w:hAnsi="Consolas"/>
               </w:rPr>
             </w:pPr>
+            <w:proofErr w:type="spellStart"/>
             <w:r>
               <w:rPr>
                 <w:rFonts w:ascii="Consolas" w:hAnsi="Consolas"/>
               </w:rPr>
               <w:t>scr_mapGenerate</w:t>
             </w:r>
+            <w:proofErr w:type="spellEnd"/>
           </w:p>
         </w:tc>
         <w:tc>
@@ -6890,12 +7902,14 @@
                 <w:rFonts w:ascii="Consolas" w:hAnsi="Consolas"/>
               </w:rPr>
             </w:pPr>
+            <w:proofErr w:type="spellStart"/>
             <w:r>
               <w:rPr>
                 <w:rFonts w:ascii="Consolas" w:hAnsi="Consolas"/>
               </w:rPr>
               <w:t>mapSize</w:t>
             </w:r>
+            <w:proofErr w:type="spellEnd"/>
           </w:p>
         </w:tc>
         <w:tc>
@@ -6933,12 +7947,14 @@
                 <w:rFonts w:ascii="Consolas" w:hAnsi="Consolas"/>
               </w:rPr>
             </w:pPr>
+            <w:proofErr w:type="spellStart"/>
             <w:r>
               <w:rPr>
                 <w:rFonts w:ascii="Consolas" w:hAnsi="Consolas"/>
               </w:rPr>
               <w:t>scr_distTree</w:t>
             </w:r>
+            <w:proofErr w:type="spellEnd"/>
           </w:p>
         </w:tc>
         <w:tc>
@@ -6952,12 +7968,14 @@
                 <w:rFonts w:ascii="Consolas" w:hAnsi="Consolas"/>
               </w:rPr>
             </w:pPr>
+            <w:proofErr w:type="spellStart"/>
             <w:r>
               <w:rPr>
                 <w:rFonts w:ascii="Consolas" w:hAnsi="Consolas"/>
               </w:rPr>
               <w:t>obj_SU</w:t>
             </w:r>
+            <w:proofErr w:type="spellEnd"/>
           </w:p>
         </w:tc>
         <w:tc>
@@ -6988,7 +8006,21 @@
               <w:rPr>
                 <w:rFonts w:ascii="Consolas" w:hAnsi="Consolas"/>
               </w:rPr>
-              <w:t>calculates a score based on the distance of all trees, and stores it as “treeScore”</w:t>
+              <w:t>calculates a score based on the distance of all trees, and stores it as “</w:t>
+            </w:r>
+            <w:proofErr w:type="spellStart"/>
+            <w:r>
+              <w:rPr>
+                <w:rFonts w:ascii="Consolas" w:hAnsi="Consolas"/>
+              </w:rPr>
+              <w:t>treeScore</w:t>
+            </w:r>
+            <w:proofErr w:type="spellEnd"/>
+            <w:r>
+              <w:rPr>
+                <w:rFonts w:ascii="Consolas" w:hAnsi="Consolas"/>
+              </w:rPr>
+              <w:t>”</w:t>
             </w:r>
           </w:p>
         </w:tc>
@@ -7008,12 +8040,14 @@
                 <w:rFonts w:ascii="Consolas" w:hAnsi="Consolas"/>
               </w:rPr>
             </w:pPr>
+            <w:proofErr w:type="spellStart"/>
             <w:r>
               <w:rPr>
                 <w:rFonts w:ascii="Consolas" w:hAnsi="Consolas"/>
               </w:rPr>
               <w:t>scr_distInd</w:t>
             </w:r>
+            <w:proofErr w:type="spellEnd"/>
           </w:p>
         </w:tc>
         <w:tc>
@@ -7027,12 +8061,14 @@
                 <w:rFonts w:ascii="Consolas" w:hAnsi="Consolas"/>
               </w:rPr>
             </w:pPr>
+            <w:proofErr w:type="spellStart"/>
             <w:r>
               <w:rPr>
                 <w:rFonts w:ascii="Consolas" w:hAnsi="Consolas"/>
               </w:rPr>
               <w:t>obj_SU</w:t>
             </w:r>
+            <w:proofErr w:type="spellEnd"/>
           </w:p>
         </w:tc>
         <w:tc>
@@ -7063,7 +8099,21 @@
               <w:rPr>
                 <w:rFonts w:ascii="Consolas" w:hAnsi="Consolas"/>
               </w:rPr>
-              <w:t>calculates a score based on the distance of all developed industrial zones (a check is made to see if the zone is developed). Stored in “indScore”</w:t>
+              <w:t>calculates a score based on the distance of all developed industrial zones (a check is made to see if the zone is developed). Stored in “</w:t>
+            </w:r>
+            <w:proofErr w:type="spellStart"/>
+            <w:r>
+              <w:rPr>
+                <w:rFonts w:ascii="Consolas" w:hAnsi="Consolas"/>
+              </w:rPr>
+              <w:t>indScore</w:t>
+            </w:r>
+            <w:proofErr w:type="spellEnd"/>
+            <w:r>
+              <w:rPr>
+                <w:rFonts w:ascii="Consolas" w:hAnsi="Consolas"/>
+              </w:rPr>
+              <w:t>”</w:t>
             </w:r>
           </w:p>
         </w:tc>
@@ -7083,12 +8133,14 @@
                 <w:rFonts w:ascii="Consolas" w:hAnsi="Consolas"/>
               </w:rPr>
             </w:pPr>
+            <w:proofErr w:type="spellStart"/>
             <w:r>
               <w:rPr>
                 <w:rFonts w:ascii="Consolas" w:hAnsi="Consolas"/>
               </w:rPr>
               <w:t>scr_distRes</w:t>
             </w:r>
+            <w:proofErr w:type="spellEnd"/>
           </w:p>
         </w:tc>
         <w:tc>
@@ -7102,12 +8154,14 @@
                 <w:rFonts w:ascii="Consolas" w:hAnsi="Consolas"/>
               </w:rPr>
             </w:pPr>
+            <w:proofErr w:type="spellStart"/>
             <w:r>
               <w:rPr>
                 <w:rFonts w:ascii="Consolas" w:hAnsi="Consolas"/>
               </w:rPr>
               <w:t>obj_SU</w:t>
             </w:r>
+            <w:proofErr w:type="spellEnd"/>
           </w:p>
         </w:tc>
         <w:tc>
@@ -7138,7 +8192,21 @@
               <w:rPr>
                 <w:rFonts w:ascii="Consolas" w:hAnsi="Consolas"/>
               </w:rPr>
-              <w:t xml:space="preserve">calculates a score based on the distance of all developed residential zones (a check is made to see if the zone is developed). Stored in “resScore” </w:t>
+              <w:t>calculates a score based on the distance of all developed residential zones (a check is made to see if the zone is developed). Stored in “</w:t>
+            </w:r>
+            <w:proofErr w:type="spellStart"/>
+            <w:r>
+              <w:rPr>
+                <w:rFonts w:ascii="Consolas" w:hAnsi="Consolas"/>
+              </w:rPr>
+              <w:t>resScore</w:t>
+            </w:r>
+            <w:proofErr w:type="spellEnd"/>
+            <w:r>
+              <w:rPr>
+                <w:rFonts w:ascii="Consolas" w:hAnsi="Consolas"/>
+              </w:rPr>
+              <w:t xml:space="preserve">” </w:t>
             </w:r>
           </w:p>
         </w:tc>
@@ -7158,12 +8226,14 @@
                 <w:rFonts w:ascii="Consolas" w:hAnsi="Consolas"/>
               </w:rPr>
             </w:pPr>
+            <w:proofErr w:type="spellStart"/>
             <w:r>
               <w:rPr>
                 <w:rFonts w:ascii="Consolas" w:hAnsi="Consolas"/>
               </w:rPr>
               <w:t>scr_distCom</w:t>
             </w:r>
+            <w:proofErr w:type="spellEnd"/>
           </w:p>
         </w:tc>
         <w:tc>
@@ -7177,12 +8247,14 @@
                 <w:rFonts w:ascii="Consolas" w:hAnsi="Consolas"/>
               </w:rPr>
             </w:pPr>
+            <w:proofErr w:type="spellStart"/>
             <w:r>
               <w:rPr>
                 <w:rFonts w:ascii="Consolas" w:hAnsi="Consolas"/>
               </w:rPr>
               <w:t>obj_SU</w:t>
             </w:r>
+            <w:proofErr w:type="spellEnd"/>
           </w:p>
         </w:tc>
         <w:tc>
@@ -7233,12 +8305,14 @@
                 <w:rFonts w:ascii="Consolas" w:hAnsi="Consolas"/>
               </w:rPr>
             </w:pPr>
+            <w:proofErr w:type="spellStart"/>
             <w:r>
               <w:rPr>
                 <w:rFonts w:ascii="Consolas" w:hAnsi="Consolas"/>
               </w:rPr>
               <w:t>scr_distPol</w:t>
             </w:r>
+            <w:proofErr w:type="spellEnd"/>
           </w:p>
         </w:tc>
         <w:tc>
@@ -7252,12 +8326,14 @@
                 <w:rFonts w:ascii="Consolas" w:hAnsi="Consolas"/>
               </w:rPr>
             </w:pPr>
+            <w:proofErr w:type="spellStart"/>
             <w:r>
               <w:rPr>
                 <w:rFonts w:ascii="Consolas" w:hAnsi="Consolas"/>
               </w:rPr>
               <w:t>obj_SU</w:t>
             </w:r>
+            <w:proofErr w:type="spellEnd"/>
           </w:p>
         </w:tc>
         <w:tc>
@@ -7288,7 +8364,21 @@
               <w:rPr>
                 <w:rFonts w:ascii="Consolas" w:hAnsi="Consolas"/>
               </w:rPr>
-              <w:t>calculates a score based on the distance of all police stations. Stored in “polScore”</w:t>
+              <w:t>calculates a score based on the distance of all police stations. Stored in “</w:t>
+            </w:r>
+            <w:proofErr w:type="spellStart"/>
+            <w:r>
+              <w:rPr>
+                <w:rFonts w:ascii="Consolas" w:hAnsi="Consolas"/>
+              </w:rPr>
+              <w:t>polScore</w:t>
+            </w:r>
+            <w:proofErr w:type="spellEnd"/>
+            <w:r>
+              <w:rPr>
+                <w:rFonts w:ascii="Consolas" w:hAnsi="Consolas"/>
+              </w:rPr>
+              <w:t>”</w:t>
             </w:r>
           </w:p>
         </w:tc>
@@ -7308,12 +8398,14 @@
                 <w:rFonts w:ascii="Consolas" w:hAnsi="Consolas"/>
               </w:rPr>
             </w:pPr>
+            <w:proofErr w:type="spellStart"/>
             <w:r>
               <w:rPr>
                 <w:rFonts w:ascii="Consolas" w:hAnsi="Consolas"/>
               </w:rPr>
               <w:t>scr_distFire</w:t>
             </w:r>
+            <w:proofErr w:type="spellEnd"/>
           </w:p>
         </w:tc>
         <w:tc>
@@ -7327,12 +8419,14 @@
                 <w:rFonts w:ascii="Consolas" w:hAnsi="Consolas"/>
               </w:rPr>
             </w:pPr>
+            <w:proofErr w:type="spellStart"/>
             <w:r>
               <w:rPr>
                 <w:rFonts w:ascii="Consolas" w:hAnsi="Consolas"/>
               </w:rPr>
               <w:t>obj_SU</w:t>
             </w:r>
+            <w:proofErr w:type="spellEnd"/>
           </w:p>
         </w:tc>
         <w:tc>
@@ -7363,7 +8457,21 @@
               <w:rPr>
                 <w:rFonts w:ascii="Consolas" w:hAnsi="Consolas"/>
               </w:rPr>
-              <w:t>calculates a score based on the distance of all police stations. Stored in “fireScore”</w:t>
+              <w:t>calculates a score based on the distance of all police stations. Stored in “</w:t>
+            </w:r>
+            <w:proofErr w:type="spellStart"/>
+            <w:r>
+              <w:rPr>
+                <w:rFonts w:ascii="Consolas" w:hAnsi="Consolas"/>
+              </w:rPr>
+              <w:t>fireScore</w:t>
+            </w:r>
+            <w:proofErr w:type="spellEnd"/>
+            <w:r>
+              <w:rPr>
+                <w:rFonts w:ascii="Consolas" w:hAnsi="Consolas"/>
+              </w:rPr>
+              <w:t>”</w:t>
             </w:r>
           </w:p>
         </w:tc>
@@ -7383,12 +8491,14 @@
                 <w:rFonts w:ascii="Consolas" w:hAnsi="Consolas"/>
               </w:rPr>
             </w:pPr>
+            <w:proofErr w:type="spellStart"/>
             <w:r>
               <w:rPr>
                 <w:rFonts w:ascii="Consolas" w:hAnsi="Consolas"/>
               </w:rPr>
               <w:t>scr_distSchool</w:t>
             </w:r>
+            <w:proofErr w:type="spellEnd"/>
           </w:p>
         </w:tc>
         <w:tc>
@@ -7402,12 +8512,14 @@
                 <w:rFonts w:ascii="Consolas" w:hAnsi="Consolas"/>
               </w:rPr>
             </w:pPr>
+            <w:proofErr w:type="spellStart"/>
             <w:r>
               <w:rPr>
                 <w:rFonts w:ascii="Consolas" w:hAnsi="Consolas"/>
               </w:rPr>
               <w:t>obj_SU</w:t>
             </w:r>
+            <w:proofErr w:type="spellEnd"/>
           </w:p>
         </w:tc>
         <w:tc>
@@ -7438,7 +8550,21 @@
               <w:rPr>
                 <w:rFonts w:ascii="Consolas" w:hAnsi="Consolas"/>
               </w:rPr>
-              <w:t>calculates a score based on the distance of all schools. Stored in “schoolScore”</w:t>
+              <w:t>calculates a score based on the distance of all schools. Stored in “</w:t>
+            </w:r>
+            <w:proofErr w:type="spellStart"/>
+            <w:r>
+              <w:rPr>
+                <w:rFonts w:ascii="Consolas" w:hAnsi="Consolas"/>
+              </w:rPr>
+              <w:t>schoolScore</w:t>
+            </w:r>
+            <w:proofErr w:type="spellEnd"/>
+            <w:r>
+              <w:rPr>
+                <w:rFonts w:ascii="Consolas" w:hAnsi="Consolas"/>
+              </w:rPr>
+              <w:t>”</w:t>
             </w:r>
           </w:p>
         </w:tc>
@@ -7458,6 +8584,7 @@
                 <w:rFonts w:ascii="Consolas" w:hAnsi="Consolas"/>
               </w:rPr>
             </w:pPr>
+            <w:proofErr w:type="spellStart"/>
             <w:r>
               <w:rPr>
                 <w:rFonts w:ascii="Consolas" w:hAnsi="Consolas"/>
@@ -7465,6 +8592,7 @@
               <w:lastRenderedPageBreak/>
               <w:t>scr_mapInfoPollution</w:t>
             </w:r>
+            <w:proofErr w:type="spellEnd"/>
           </w:p>
         </w:tc>
         <w:tc>
@@ -7478,12 +8606,14 @@
                 <w:rFonts w:ascii="Consolas" w:hAnsi="Consolas"/>
               </w:rPr>
             </w:pPr>
+            <w:proofErr w:type="spellStart"/>
             <w:r>
               <w:rPr>
                 <w:rFonts w:ascii="Consolas" w:hAnsi="Consolas"/>
               </w:rPr>
               <w:t>obj_mapInfo</w:t>
             </w:r>
+            <w:proofErr w:type="spellEnd"/>
           </w:p>
         </w:tc>
         <w:tc>
@@ -7878,7 +9008,7 @@
                                 <w:color w:val="5B9BD5" w:themeColor="accent1"/>
                                 <w:sz w:val="32"/>
                               </w:rPr>
-                              <w:t>Low</w:t>
+                              <w:t>Med</w:t>
                             </w:r>
                           </w:p>
                         </w:txbxContent>
@@ -7900,7 +9030,11 @@
           </mc:Choice>
           <mc:Fallback>
             <w:pict>
-              <v:shape w14:anchorId="03D9F595" id="_x0000_s1027" type="#_x0000_t202" style="position:absolute;left:0;text-align:left;margin-left:396pt;margin-top:268.2pt;width:92pt;height:26pt;z-index:251685888;visibility:visible;mso-wrap-style:square;mso-width-percent:0;mso-height-percent:0;mso-wrap-distance-left:9pt;mso-wrap-distance-top:3.6pt;mso-wrap-distance-right:9pt;mso-wrap-distance-bottom:3.6pt;mso-position-horizontal:absolute;mso-position-horizontal-relative:text;mso-position-vertical:absolute;mso-position-vertical-relative:text;mso-width-percent:0;mso-height-percent:0;mso-width-relative:margin;mso-height-relative:margin;v-text-anchor:top" o:gfxdata="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" filled="f" stroked="f">
+              <v:shapetype w14:anchorId="03D9F595" id="_x0000_t202" coordsize="21600,21600" o:spt="202" path="m,l,21600r21600,l21600,xe">
+                <v:stroke joinstyle="miter"/>
+                <v:path gradientshapeok="t" o:connecttype="rect"/>
+              </v:shapetype>
+              <v:shape id="_x0000_s1027" type="#_x0000_t202" style="position:absolute;left:0;text-align:left;margin-left:396pt;margin-top:268.2pt;width:92pt;height:26pt;z-index:251685888;visibility:visible;mso-wrap-style:square;mso-width-percent:0;mso-height-percent:0;mso-wrap-distance-left:9pt;mso-wrap-distance-top:3.6pt;mso-wrap-distance-right:9pt;mso-wrap-distance-bottom:3.6pt;mso-position-horizontal:absolute;mso-position-horizontal-relative:text;mso-position-vertical:absolute;mso-position-vertical-relative:text;mso-width-percent:0;mso-height-percent:0;mso-width-relative:margin;mso-height-relative:margin;v-text-anchor:top" o:gfxdata="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" filled="f" stroked="f">
                 <v:textbox>
                   <w:txbxContent>
                     <w:p>
@@ -7918,7 +9052,7 @@
                           <w:color w:val="5B9BD5" w:themeColor="accent1"/>
                           <w:sz w:val="32"/>
                         </w:rPr>
-                        <w:t>Low</w:t>
+                        <w:t>Med</w:t>
                       </w:r>
                     </w:p>
                   </w:txbxContent>
@@ -8935,6 +10069,7 @@
                                 <w:sz w:val="96"/>
                               </w:rPr>
                             </w:pPr>
+                            <w:proofErr w:type="spellStart"/>
                             <w:r>
                               <w:rPr>
                                 <w:color w:val="000000" w:themeColor="text1"/>
@@ -8942,6 +10077,7 @@
                               </w:rPr>
                               <w:t>Ind</w:t>
                             </w:r>
+                            <w:proofErr w:type="spellEnd"/>
                           </w:p>
                         </w:txbxContent>
                       </wps:txbx>

</xml_diff>

<commit_message>
Updated Purchase Bar, added object placement, refactored scripts
</commit_message>
<xml_diff>
--- a/City GDD.docx
+++ b/City GDD.docx
@@ -171,11 +171,6 @@
         <w:rPr>
           <w:sz w:val="44"/>
         </w:rPr>
-      </w:r>
-      <w:r>
-        <w:rPr>
-          <w:sz w:val="44"/>
-        </w:rPr>
         <w:fldChar w:fldCharType="separate"/>
       </w:r>
       <w:r>
@@ -183,21 +178,7 @@
           <w:rStyle w:val="Hyperlink"/>
           <w:sz w:val="44"/>
         </w:rPr>
-        <w:t>Sys</w:t>
-      </w:r>
-      <w:r>
-        <w:rPr>
-          <w:rStyle w:val="Hyperlink"/>
-          <w:sz w:val="44"/>
-        </w:rPr>
-        <w:t>t</w:t>
-      </w:r>
-      <w:r>
-        <w:rPr>
-          <w:rStyle w:val="Hyperlink"/>
-          <w:sz w:val="44"/>
-        </w:rPr>
-        <w:t>ems</w:t>
+        <w:t>Systems</w:t>
       </w:r>
       <w:r>
         <w:rPr>
@@ -227,11 +208,6 @@
           <w:sz w:val="36"/>
         </w:rPr>
         <w:instrText xml:space="preserve"> HYPERLINK  \l "Gameplay_Systems" </w:instrText>
-      </w:r>
-      <w:r>
-        <w:rPr>
-          <w:sz w:val="36"/>
-        </w:rPr>
       </w:r>
       <w:r>
         <w:rPr>
@@ -279,11 +255,6 @@
         <w:rPr>
           <w:sz w:val="36"/>
         </w:rPr>
-      </w:r>
-      <w:r>
-        <w:rPr>
-          <w:sz w:val="36"/>
-        </w:rPr>
         <w:fldChar w:fldCharType="separate"/>
       </w:r>
       <w:r>
@@ -325,11 +296,6 @@
         <w:rPr>
           <w:sz w:val="44"/>
         </w:rPr>
-      </w:r>
-      <w:r>
-        <w:rPr>
-          <w:sz w:val="44"/>
-        </w:rPr>
         <w:fldChar w:fldCharType="separate"/>
       </w:r>
       <w:r>
@@ -337,35 +303,7 @@
           <w:rStyle w:val="Hyperlink"/>
           <w:sz w:val="44"/>
         </w:rPr>
-        <w:t>Build</w:t>
-      </w:r>
-      <w:r>
-        <w:rPr>
-          <w:rStyle w:val="Hyperlink"/>
-          <w:sz w:val="44"/>
-        </w:rPr>
-        <w:t>i</w:t>
-      </w:r>
-      <w:r>
-        <w:rPr>
-          <w:rStyle w:val="Hyperlink"/>
-          <w:sz w:val="44"/>
-        </w:rPr>
-        <w:t>n</w:t>
-      </w:r>
-      <w:r>
-        <w:rPr>
-          <w:rStyle w:val="Hyperlink"/>
-          <w:sz w:val="44"/>
-        </w:rPr>
-        <w:t>g</w:t>
-      </w:r>
-      <w:r>
-        <w:rPr>
-          <w:rStyle w:val="Hyperlink"/>
-          <w:sz w:val="44"/>
-        </w:rPr>
-        <w:t>s</w:t>
+        <w:t>Buildings</w:t>
       </w:r>
       <w:r>
         <w:rPr>
@@ -399,11 +337,6 @@
         <w:rPr>
           <w:sz w:val="44"/>
         </w:rPr>
-      </w:r>
-      <w:r>
-        <w:rPr>
-          <w:sz w:val="44"/>
-        </w:rPr>
         <w:fldChar w:fldCharType="separate"/>
       </w:r>
       <w:r>
@@ -411,21 +344,7 @@
           <w:rStyle w:val="Hyperlink"/>
           <w:sz w:val="44"/>
         </w:rPr>
-        <w:t xml:space="preserve">Encapsulation </w:t>
-      </w:r>
-      <w:r>
-        <w:rPr>
-          <w:rStyle w:val="Hyperlink"/>
-          <w:sz w:val="44"/>
-        </w:rPr>
-        <w:t>D</w:t>
-      </w:r>
-      <w:r>
-        <w:rPr>
-          <w:rStyle w:val="Hyperlink"/>
-          <w:sz w:val="44"/>
-        </w:rPr>
-        <w:t>esign</w:t>
+        <w:t>Encapsulation Design</w:t>
       </w:r>
       <w:r>
         <w:rPr>
@@ -476,21 +395,7 @@
             <w:rStyle w:val="Hyperlink"/>
             <w:sz w:val="36"/>
           </w:rPr>
-          <w:t>Controllers/Da</w:t>
-        </w:r>
-        <w:r>
-          <w:rPr>
-            <w:rStyle w:val="Hyperlink"/>
-            <w:sz w:val="36"/>
-          </w:rPr>
-          <w:t>t</w:t>
-        </w:r>
-        <w:r>
-          <w:rPr>
-            <w:rStyle w:val="Hyperlink"/>
-            <w:sz w:val="36"/>
-          </w:rPr>
-          <w:t>a Structures</w:t>
+          <w:t>Controllers/Data Structures</w:t>
         </w:r>
       </w:hyperlink>
     </w:p>
@@ -521,21 +426,7 @@
             <w:rStyle w:val="Hyperlink"/>
             <w:sz w:val="36"/>
           </w:rPr>
-          <w:t>Zon</w:t>
-        </w:r>
-        <w:r>
-          <w:rPr>
-            <w:rStyle w:val="Hyperlink"/>
-            <w:sz w:val="36"/>
-          </w:rPr>
-          <w:t>e</w:t>
-        </w:r>
-        <w:r>
-          <w:rPr>
-            <w:rStyle w:val="Hyperlink"/>
-            <w:sz w:val="36"/>
-          </w:rPr>
-          <w:t>s</w:t>
+          <w:t>Zones</w:t>
         </w:r>
       </w:hyperlink>
     </w:p>
@@ -566,21 +457,7 @@
             <w:rStyle w:val="Hyperlink"/>
             <w:sz w:val="36"/>
           </w:rPr>
-          <w:t>Build</w:t>
-        </w:r>
-        <w:r>
-          <w:rPr>
-            <w:rStyle w:val="Hyperlink"/>
-            <w:sz w:val="36"/>
-          </w:rPr>
-          <w:t>i</w:t>
-        </w:r>
-        <w:r>
-          <w:rPr>
-            <w:rStyle w:val="Hyperlink"/>
-            <w:sz w:val="36"/>
-          </w:rPr>
-          <w:t>ngs</w:t>
+          <w:t>Buildings</w:t>
         </w:r>
       </w:hyperlink>
     </w:p>
@@ -801,11 +678,6 @@
         <w:rPr>
           <w:sz w:val="44"/>
         </w:rPr>
-      </w:r>
-      <w:r>
-        <w:rPr>
-          <w:sz w:val="44"/>
-        </w:rPr>
         <w:fldChar w:fldCharType="separate"/>
       </w:r>
       <w:r>
@@ -886,12 +758,6 @@
           <w:rFonts w:ascii="Consolas" w:hAnsi="Consolas"/>
           <w:sz w:val="48"/>
         </w:rPr>
-      </w:r>
-      <w:r>
-        <w:rPr>
-          <w:rFonts w:ascii="Consolas" w:hAnsi="Consolas"/>
-          <w:sz w:val="48"/>
-        </w:rPr>
         <w:fldChar w:fldCharType="separate"/>
       </w:r>
       <w:r>
@@ -900,23 +766,7 @@
           <w:rFonts w:ascii="Consolas" w:hAnsi="Consolas"/>
           <w:sz w:val="48"/>
         </w:rPr>
-        <w:t>Syst</w:t>
-      </w:r>
-      <w:r>
-        <w:rPr>
-          <w:rStyle w:val="Hyperlink"/>
-          <w:rFonts w:ascii="Consolas" w:hAnsi="Consolas"/>
-          <w:sz w:val="48"/>
-        </w:rPr>
-        <w:t>e</w:t>
-      </w:r>
-      <w:r>
-        <w:rPr>
-          <w:rStyle w:val="Hyperlink"/>
-          <w:rFonts w:ascii="Consolas" w:hAnsi="Consolas"/>
-          <w:sz w:val="48"/>
-        </w:rPr>
-        <w:t>ms</w:t>
+        <w:t>Systems</w:t>
       </w:r>
       <w:r>
         <w:rPr>
@@ -978,41 +828,16 @@
                 <w:b/>
                 <w:sz w:val="28"/>
               </w:rPr>
-            </w:r>
-            <w:r>
-              <w:rPr>
+              <w:fldChar w:fldCharType="separate"/>
+            </w:r>
+            <w:r>
+              <w:rPr>
+                <w:rStyle w:val="Hyperlink"/>
                 <w:rFonts w:ascii="Consolas" w:hAnsi="Consolas"/>
                 <w:b/>
                 <w:sz w:val="28"/>
               </w:rPr>
-              <w:fldChar w:fldCharType="separate"/>
-            </w:r>
-            <w:r>
-              <w:rPr>
-                <w:rStyle w:val="Hyperlink"/>
-                <w:rFonts w:ascii="Consolas" w:hAnsi="Consolas"/>
-                <w:b/>
-                <w:sz w:val="28"/>
-              </w:rPr>
-              <w:t xml:space="preserve">Gameplay </w:t>
-            </w:r>
-            <w:r>
-              <w:rPr>
-                <w:rStyle w:val="Hyperlink"/>
-                <w:rFonts w:ascii="Consolas" w:hAnsi="Consolas"/>
-                <w:b/>
-                <w:sz w:val="28"/>
-              </w:rPr>
-              <w:t>S</w:t>
-            </w:r>
-            <w:r>
-              <w:rPr>
-                <w:rStyle w:val="Hyperlink"/>
-                <w:rFonts w:ascii="Consolas" w:hAnsi="Consolas"/>
-                <w:b/>
-                <w:sz w:val="28"/>
-              </w:rPr>
-              <w:t>ystems</w:t>
+              <w:t>Gameplay Systems</w:t>
             </w:r>
             <w:bookmarkEnd w:id="16"/>
             <w:r>
@@ -1838,41 +1663,16 @@
                 <w:b/>
                 <w:sz w:val="28"/>
               </w:rPr>
-            </w:r>
-            <w:r>
-              <w:rPr>
+              <w:fldChar w:fldCharType="separate"/>
+            </w:r>
+            <w:r>
+              <w:rPr>
+                <w:rStyle w:val="Hyperlink"/>
                 <w:rFonts w:ascii="Consolas" w:hAnsi="Consolas"/>
                 <w:b/>
                 <w:sz w:val="28"/>
               </w:rPr>
-              <w:fldChar w:fldCharType="separate"/>
-            </w:r>
-            <w:r>
-              <w:rPr>
-                <w:rStyle w:val="Hyperlink"/>
-                <w:rFonts w:ascii="Consolas" w:hAnsi="Consolas"/>
-                <w:b/>
-                <w:sz w:val="28"/>
-              </w:rPr>
-              <w:t>Other Sys</w:t>
-            </w:r>
-            <w:r>
-              <w:rPr>
-                <w:rStyle w:val="Hyperlink"/>
-                <w:rFonts w:ascii="Consolas" w:hAnsi="Consolas"/>
-                <w:b/>
-                <w:sz w:val="28"/>
-              </w:rPr>
-              <w:t>t</w:t>
-            </w:r>
-            <w:r>
-              <w:rPr>
-                <w:rStyle w:val="Hyperlink"/>
-                <w:rFonts w:ascii="Consolas" w:hAnsi="Consolas"/>
-                <w:b/>
-                <w:sz w:val="28"/>
-              </w:rPr>
-              <w:t>ems</w:t>
+              <w:t>Other Systems</w:t>
             </w:r>
             <w:r>
               <w:rPr>
@@ -2598,8 +2398,6 @@
       </w:pPr>
     </w:p>
     <w:bookmarkStart w:id="18" w:name="Buildings"/>
-    <w:bookmarkStart w:id="19" w:name="_GoBack"/>
-    <w:bookmarkEnd w:id="19"/>
     <w:p>
       <w:pPr>
         <w:pStyle w:val="NoSpacing"/>
@@ -2627,12 +2425,6 @@
           <w:rFonts w:ascii="Consolas" w:hAnsi="Consolas"/>
           <w:sz w:val="48"/>
         </w:rPr>
-      </w:r>
-      <w:r>
-        <w:rPr>
-          <w:rFonts w:ascii="Consolas" w:hAnsi="Consolas"/>
-          <w:sz w:val="48"/>
-        </w:rPr>
         <w:fldChar w:fldCharType="separate"/>
       </w:r>
       <w:r>
@@ -2641,23 +2433,7 @@
           <w:rFonts w:ascii="Consolas" w:hAnsi="Consolas"/>
           <w:sz w:val="48"/>
         </w:rPr>
-        <w:t>Build</w:t>
-      </w:r>
-      <w:r>
-        <w:rPr>
-          <w:rStyle w:val="Hyperlink"/>
-          <w:rFonts w:ascii="Consolas" w:hAnsi="Consolas"/>
-          <w:sz w:val="48"/>
-        </w:rPr>
-        <w:t>i</w:t>
-      </w:r>
-      <w:r>
-        <w:rPr>
-          <w:rStyle w:val="Hyperlink"/>
-          <w:rFonts w:ascii="Consolas" w:hAnsi="Consolas"/>
-          <w:sz w:val="48"/>
-        </w:rPr>
-        <w:t>ngs</w:t>
+        <w:t>Buildings</w:t>
       </w:r>
       <w:r>
         <w:rPr>
@@ -3407,7 +3183,7 @@
         <w:br w:type="page"/>
       </w:r>
     </w:p>
-    <w:bookmarkStart w:id="20" w:name="Encapsulation_design"/>
+    <w:bookmarkStart w:id="19" w:name="Encapsulation_design"/>
     <w:p>
       <w:pPr>
         <w:jc w:val="center"/>
@@ -3437,12 +3213,6 @@
           <w:rFonts w:ascii="Consolas" w:hAnsi="Consolas"/>
           <w:sz w:val="48"/>
         </w:rPr>
-      </w:r>
-      <w:r>
-        <w:rPr>
-          <w:rFonts w:ascii="Consolas" w:hAnsi="Consolas"/>
-          <w:sz w:val="48"/>
-        </w:rPr>
         <w:fldChar w:fldCharType="separate"/>
       </w:r>
       <w:r>
@@ -3451,39 +3221,7 @@
           <w:rFonts w:ascii="Consolas" w:hAnsi="Consolas"/>
           <w:sz w:val="48"/>
         </w:rPr>
-        <w:t>Encaps</w:t>
-      </w:r>
-      <w:r>
-        <w:rPr>
-          <w:rStyle w:val="Hyperlink"/>
-          <w:rFonts w:ascii="Consolas" w:hAnsi="Consolas"/>
-          <w:sz w:val="48"/>
-        </w:rPr>
-        <w:t>u</w:t>
-      </w:r>
-      <w:r>
-        <w:rPr>
-          <w:rStyle w:val="Hyperlink"/>
-          <w:rFonts w:ascii="Consolas" w:hAnsi="Consolas"/>
-          <w:sz w:val="48"/>
-        </w:rPr>
-        <w:t>lation</w:t>
-      </w:r>
-      <w:r>
-        <w:rPr>
-          <w:rStyle w:val="Hyperlink"/>
-          <w:rFonts w:ascii="Consolas" w:hAnsi="Consolas"/>
-          <w:sz w:val="48"/>
-        </w:rPr>
-        <w:t xml:space="preserve"> </w:t>
-      </w:r>
-      <w:r>
-        <w:rPr>
-          <w:rStyle w:val="Hyperlink"/>
-          <w:rFonts w:ascii="Consolas" w:hAnsi="Consolas"/>
-          <w:sz w:val="48"/>
-        </w:rPr>
-        <w:t>Design</w:t>
+        <w:t>Encapsulation Design</w:t>
       </w:r>
       <w:r>
         <w:rPr>
@@ -3514,8 +3252,8 @@
             <w:gridSpan w:val="5"/>
             <w:shd w:val="clear" w:color="auto" w:fill="DEEAF6" w:themeFill="accent1" w:themeFillTint="33"/>
           </w:tcPr>
-          <w:bookmarkStart w:id="21" w:name="Objs_controllers"/>
-          <w:bookmarkEnd w:id="20"/>
+          <w:bookmarkStart w:id="20" w:name="Objs_controllers"/>
+          <w:bookmarkEnd w:id="19"/>
           <w:p>
             <w:pPr>
               <w:pStyle w:val="NoSpacing"/>
@@ -3548,14 +3286,16 @@
                 <w:b/>
                 <w:sz w:val="28"/>
               </w:rPr>
-            </w:r>
-            <w:r>
-              <w:rPr>
+              <w:fldChar w:fldCharType="separate"/>
+            </w:r>
+            <w:r>
+              <w:rPr>
+                <w:rStyle w:val="Hyperlink"/>
                 <w:rFonts w:ascii="Consolas" w:hAnsi="Consolas"/>
                 <w:b/>
                 <w:sz w:val="28"/>
               </w:rPr>
-              <w:fldChar w:fldCharType="separate"/>
+              <w:t>Objects</w:t>
             </w:r>
             <w:r>
               <w:rPr>
@@ -3564,36 +3304,9 @@
                 <w:b/>
                 <w:sz w:val="28"/>
               </w:rPr>
-              <w:t>Objects</w:t>
-            </w:r>
-            <w:r>
-              <w:rPr>
-                <w:rStyle w:val="Hyperlink"/>
-                <w:rFonts w:ascii="Consolas" w:hAnsi="Consolas"/>
-                <w:b/>
-                <w:sz w:val="28"/>
-              </w:rPr>
-              <w:t>: Controlle</w:t>
-            </w:r>
-            <w:r>
-              <w:rPr>
-                <w:rStyle w:val="Hyperlink"/>
-                <w:rFonts w:ascii="Consolas" w:hAnsi="Consolas"/>
-                <w:b/>
-                <w:sz w:val="28"/>
-              </w:rPr>
-              <w:t>r</w:t>
-            </w:r>
-            <w:r>
-              <w:rPr>
-                <w:rStyle w:val="Hyperlink"/>
-                <w:rFonts w:ascii="Consolas" w:hAnsi="Consolas"/>
-                <w:b/>
-                <w:sz w:val="28"/>
-              </w:rPr>
-              <w:t>s/Data Structures</w:t>
-            </w:r>
-            <w:bookmarkEnd w:id="21"/>
+              <w:t>: Controllers/Data Structures</w:t>
+            </w:r>
+            <w:bookmarkEnd w:id="20"/>
             <w:r>
               <w:rPr>
                 <w:rFonts w:ascii="Consolas" w:hAnsi="Consolas"/>
@@ -5387,7 +5100,7 @@
             <w:gridSpan w:val="5"/>
             <w:shd w:val="clear" w:color="auto" w:fill="DEEAF6" w:themeFill="accent1" w:themeFillTint="33"/>
           </w:tcPr>
-          <w:bookmarkStart w:id="22" w:name="Objs_zones"/>
+          <w:bookmarkStart w:id="21" w:name="Objs_zones"/>
           <w:p>
             <w:pPr>
               <w:pStyle w:val="NoSpacing"/>
@@ -5420,14 +5133,16 @@
                 <w:b/>
                 <w:sz w:val="28"/>
               </w:rPr>
-            </w:r>
-            <w:r>
-              <w:rPr>
+              <w:fldChar w:fldCharType="separate"/>
+            </w:r>
+            <w:r>
+              <w:rPr>
+                <w:rStyle w:val="Hyperlink"/>
                 <w:rFonts w:ascii="Consolas" w:hAnsi="Consolas"/>
                 <w:b/>
                 <w:sz w:val="28"/>
               </w:rPr>
-              <w:fldChar w:fldCharType="separate"/>
+              <w:t>Objects</w:t>
             </w:r>
             <w:r>
               <w:rPr>
@@ -5436,36 +5151,9 @@
                 <w:b/>
                 <w:sz w:val="28"/>
               </w:rPr>
-              <w:t>Obje</w:t>
-            </w:r>
-            <w:r>
-              <w:rPr>
-                <w:rStyle w:val="Hyperlink"/>
-                <w:rFonts w:ascii="Consolas" w:hAnsi="Consolas"/>
-                <w:b/>
-                <w:sz w:val="28"/>
-              </w:rPr>
-              <w:t>c</w:t>
-            </w:r>
-            <w:r>
-              <w:rPr>
-                <w:rStyle w:val="Hyperlink"/>
-                <w:rFonts w:ascii="Consolas" w:hAnsi="Consolas"/>
-                <w:b/>
-                <w:sz w:val="28"/>
-              </w:rPr>
-              <w:t>ts</w:t>
-            </w:r>
-            <w:r>
-              <w:rPr>
-                <w:rStyle w:val="Hyperlink"/>
-                <w:rFonts w:ascii="Consolas" w:hAnsi="Consolas"/>
-                <w:b/>
-                <w:sz w:val="28"/>
-              </w:rPr>
               <w:t>: Zones</w:t>
             </w:r>
-            <w:bookmarkEnd w:id="22"/>
+            <w:bookmarkEnd w:id="21"/>
             <w:r>
               <w:rPr>
                 <w:rFonts w:ascii="Consolas" w:hAnsi="Consolas"/>
@@ -6222,7 +5910,7 @@
             <w:gridSpan w:val="5"/>
             <w:shd w:val="clear" w:color="auto" w:fill="DEEAF6" w:themeFill="accent1" w:themeFillTint="33"/>
           </w:tcPr>
-          <w:bookmarkStart w:id="23" w:name="Objs_buildings"/>
+          <w:bookmarkStart w:id="22" w:name="Objs_buildings"/>
           <w:p>
             <w:pPr>
               <w:pStyle w:val="NoSpacing"/>
@@ -6255,14 +5943,16 @@
                 <w:b/>
                 <w:sz w:val="28"/>
               </w:rPr>
-            </w:r>
-            <w:r>
-              <w:rPr>
+              <w:fldChar w:fldCharType="separate"/>
+            </w:r>
+            <w:r>
+              <w:rPr>
+                <w:rStyle w:val="Hyperlink"/>
                 <w:rFonts w:ascii="Consolas" w:hAnsi="Consolas"/>
                 <w:b/>
                 <w:sz w:val="28"/>
               </w:rPr>
-              <w:fldChar w:fldCharType="separate"/>
+              <w:t>Objects</w:t>
             </w:r>
             <w:r>
               <w:rPr>
@@ -6271,54 +5961,9 @@
                 <w:b/>
                 <w:sz w:val="28"/>
               </w:rPr>
-              <w:t>Obje</w:t>
-            </w:r>
-            <w:r>
-              <w:rPr>
-                <w:rStyle w:val="Hyperlink"/>
-                <w:rFonts w:ascii="Consolas" w:hAnsi="Consolas"/>
-                <w:b/>
-                <w:sz w:val="28"/>
-              </w:rPr>
-              <w:t>c</w:t>
-            </w:r>
-            <w:r>
-              <w:rPr>
-                <w:rStyle w:val="Hyperlink"/>
-                <w:rFonts w:ascii="Consolas" w:hAnsi="Consolas"/>
-                <w:b/>
-                <w:sz w:val="28"/>
-              </w:rPr>
-              <w:t>ts</w:t>
-            </w:r>
-            <w:r>
-              <w:rPr>
-                <w:rStyle w:val="Hyperlink"/>
-                <w:rFonts w:ascii="Consolas" w:hAnsi="Consolas"/>
-                <w:b/>
-                <w:sz w:val="28"/>
-              </w:rPr>
-              <w:t xml:space="preserve">: </w:t>
-            </w:r>
-            <w:r>
-              <w:rPr>
-                <w:rStyle w:val="Hyperlink"/>
-                <w:rFonts w:ascii="Consolas" w:hAnsi="Consolas"/>
-                <w:b/>
-                <w:sz w:val="28"/>
-              </w:rPr>
-              <w:t>B</w:t>
-            </w:r>
-            <w:r>
-              <w:rPr>
-                <w:rStyle w:val="Hyperlink"/>
-                <w:rFonts w:ascii="Consolas" w:hAnsi="Consolas"/>
-                <w:b/>
-                <w:sz w:val="28"/>
-              </w:rPr>
-              <w:t>uildings</w:t>
-            </w:r>
-            <w:bookmarkEnd w:id="23"/>
+              <w:t>: Buildings</w:t>
+            </w:r>
+            <w:bookmarkEnd w:id="22"/>
             <w:r>
               <w:rPr>
                 <w:rFonts w:ascii="Consolas" w:hAnsi="Consolas"/>
@@ -7512,7 +7157,7 @@
             <w:gridSpan w:val="5"/>
             <w:shd w:val="clear" w:color="auto" w:fill="DEEAF6" w:themeFill="accent1" w:themeFillTint="33"/>
           </w:tcPr>
-          <w:bookmarkStart w:id="24" w:name="Objs_menu"/>
+          <w:bookmarkStart w:id="23" w:name="Objs_menu"/>
           <w:p>
             <w:pPr>
               <w:pStyle w:val="NoSpacing"/>
@@ -7544,14 +7189,16 @@
                 <w:b/>
                 <w:sz w:val="28"/>
               </w:rPr>
-            </w:r>
-            <w:r>
-              <w:rPr>
+              <w:fldChar w:fldCharType="separate"/>
+            </w:r>
+            <w:r>
+              <w:rPr>
+                <w:rStyle w:val="Hyperlink"/>
                 <w:rFonts w:ascii="Consolas" w:hAnsi="Consolas"/>
                 <w:b/>
                 <w:sz w:val="28"/>
               </w:rPr>
-              <w:fldChar w:fldCharType="separate"/>
+              <w:t xml:space="preserve">Objects: </w:t>
             </w:r>
             <w:r>
               <w:rPr>
@@ -7560,27 +7207,9 @@
                 <w:b/>
                 <w:sz w:val="28"/>
               </w:rPr>
-              <w:t>Objects:</w:t>
-            </w:r>
-            <w:r>
-              <w:rPr>
-                <w:rStyle w:val="Hyperlink"/>
-                <w:rFonts w:ascii="Consolas" w:hAnsi="Consolas"/>
-                <w:b/>
-                <w:sz w:val="28"/>
-              </w:rPr>
-              <w:t xml:space="preserve"> </w:t>
-            </w:r>
-            <w:r>
-              <w:rPr>
-                <w:rStyle w:val="Hyperlink"/>
-                <w:rFonts w:ascii="Consolas" w:hAnsi="Consolas"/>
-                <w:b/>
-                <w:sz w:val="28"/>
-              </w:rPr>
               <w:t>Menu/Bars</w:t>
             </w:r>
-            <w:bookmarkEnd w:id="24"/>
+            <w:bookmarkEnd w:id="23"/>
             <w:r>
               <w:rPr>
                 <w:rFonts w:ascii="Consolas" w:hAnsi="Consolas"/>
@@ -8671,7 +8300,7 @@
             <w:gridSpan w:val="5"/>
             <w:shd w:val="clear" w:color="auto" w:fill="DEEAF6" w:themeFill="accent1" w:themeFillTint="33"/>
           </w:tcPr>
-          <w:bookmarkStart w:id="25" w:name="Objs_other"/>
+          <w:bookmarkStart w:id="24" w:name="Objs_other"/>
           <w:p>
             <w:pPr>
               <w:pStyle w:val="NoSpacing"/>
@@ -8704,14 +8333,16 @@
                 <w:b/>
                 <w:sz w:val="28"/>
               </w:rPr>
-            </w:r>
-            <w:r>
-              <w:rPr>
+              <w:fldChar w:fldCharType="separate"/>
+            </w:r>
+            <w:r>
+              <w:rPr>
+                <w:rStyle w:val="Hyperlink"/>
                 <w:rFonts w:ascii="Consolas" w:hAnsi="Consolas"/>
                 <w:b/>
                 <w:sz w:val="28"/>
               </w:rPr>
-              <w:fldChar w:fldCharType="separate"/>
+              <w:t>Objects</w:t>
             </w:r>
             <w:r>
               <w:rPr>
@@ -8720,8 +8351,9 @@
                 <w:b/>
                 <w:sz w:val="28"/>
               </w:rPr>
-              <w:t>Objects</w:t>
-            </w:r>
+              <w:t>: Other/</w:t>
+            </w:r>
+            <w:proofErr w:type="spellStart"/>
             <w:r>
               <w:rPr>
                 <w:rStyle w:val="Hyperlink"/>
@@ -8729,55 +8361,9 @@
                 <w:b/>
                 <w:sz w:val="28"/>
               </w:rPr>
-              <w:t>:</w:t>
-            </w:r>
-            <w:r>
-              <w:rPr>
-                <w:rStyle w:val="Hyperlink"/>
-                <w:rFonts w:ascii="Consolas" w:hAnsi="Consolas"/>
-                <w:b/>
-                <w:sz w:val="28"/>
-              </w:rPr>
-              <w:t xml:space="preserve"> Othe</w:t>
-            </w:r>
-            <w:r>
-              <w:rPr>
-                <w:rStyle w:val="Hyperlink"/>
-                <w:rFonts w:ascii="Consolas" w:hAnsi="Consolas"/>
-                <w:b/>
-                <w:sz w:val="28"/>
-              </w:rPr>
-              <w:t>r</w:t>
-            </w:r>
-            <w:r>
-              <w:rPr>
-                <w:rStyle w:val="Hyperlink"/>
-                <w:rFonts w:ascii="Consolas" w:hAnsi="Consolas"/>
-                <w:b/>
-                <w:sz w:val="28"/>
-              </w:rPr>
-              <w:t>/</w:t>
-            </w:r>
-            <w:proofErr w:type="spellStart"/>
-            <w:r>
-              <w:rPr>
-                <w:rStyle w:val="Hyperlink"/>
-                <w:rFonts w:ascii="Consolas" w:hAnsi="Consolas"/>
-                <w:b/>
-                <w:sz w:val="28"/>
-              </w:rPr>
-              <w:t>M</w:t>
-            </w:r>
-            <w:r>
-              <w:rPr>
-                <w:rStyle w:val="Hyperlink"/>
-                <w:rFonts w:ascii="Consolas" w:hAnsi="Consolas"/>
-                <w:b/>
-                <w:sz w:val="28"/>
-              </w:rPr>
-              <w:t>isc</w:t>
-            </w:r>
-            <w:bookmarkEnd w:id="25"/>
+              <w:t>Misc</w:t>
+            </w:r>
+            <w:bookmarkEnd w:id="24"/>
             <w:proofErr w:type="spellEnd"/>
             <w:r>
               <w:rPr>
@@ -9181,7 +8767,7 @@
             <w:gridSpan w:val="4"/>
             <w:shd w:val="clear" w:color="auto" w:fill="FBE4D5" w:themeFill="accent2" w:themeFillTint="33"/>
           </w:tcPr>
-          <w:bookmarkStart w:id="26" w:name="scripts_map"/>
+          <w:bookmarkStart w:id="25" w:name="scripts_map"/>
           <w:p>
             <w:pPr>
               <w:pStyle w:val="NoSpacing"/>
@@ -9215,14 +8801,16 @@
                 <w:b/>
                 <w:sz w:val="28"/>
               </w:rPr>
-            </w:r>
-            <w:r>
-              <w:rPr>
+              <w:fldChar w:fldCharType="separate"/>
+            </w:r>
+            <w:r>
+              <w:rPr>
+                <w:rStyle w:val="Hyperlink"/>
                 <w:rFonts w:ascii="Consolas" w:hAnsi="Consolas"/>
                 <w:b/>
                 <w:sz w:val="28"/>
               </w:rPr>
-              <w:fldChar w:fldCharType="separate"/>
+              <w:t>Scripts</w:t>
             </w:r>
             <w:r>
               <w:rPr>
@@ -9231,18 +8819,9 @@
                 <w:b/>
                 <w:sz w:val="28"/>
               </w:rPr>
-              <w:t>Scripts</w:t>
-            </w:r>
-            <w:r>
-              <w:rPr>
-                <w:rStyle w:val="Hyperlink"/>
-                <w:rFonts w:ascii="Consolas" w:hAnsi="Consolas"/>
-                <w:b/>
-                <w:sz w:val="28"/>
-              </w:rPr>
               <w:t>: Map Generation</w:t>
             </w:r>
-            <w:bookmarkEnd w:id="26"/>
+            <w:bookmarkEnd w:id="25"/>
             <w:r>
               <w:rPr>
                 <w:rFonts w:ascii="Consolas" w:hAnsi="Consolas"/>
@@ -10031,7 +9610,7 @@
             <w:gridSpan w:val="4"/>
             <w:shd w:val="clear" w:color="auto" w:fill="FBE4D5" w:themeFill="accent2" w:themeFillTint="33"/>
           </w:tcPr>
-          <w:bookmarkStart w:id="27" w:name="scripts_other"/>
+          <w:bookmarkStart w:id="26" w:name="scripts_other"/>
           <w:p>
             <w:pPr>
               <w:pStyle w:val="NoSpacing"/>
@@ -10063,14 +9642,16 @@
                 <w:b/>
                 <w:sz w:val="28"/>
               </w:rPr>
-            </w:r>
-            <w:r>
-              <w:rPr>
+              <w:fldChar w:fldCharType="separate"/>
+            </w:r>
+            <w:r>
+              <w:rPr>
+                <w:rStyle w:val="Hyperlink"/>
                 <w:rFonts w:ascii="Consolas" w:hAnsi="Consolas"/>
                 <w:b/>
                 <w:sz w:val="28"/>
               </w:rPr>
-              <w:fldChar w:fldCharType="separate"/>
+              <w:t>Scripts</w:t>
             </w:r>
             <w:r>
               <w:rPr>
@@ -10079,18 +9660,9 @@
                 <w:b/>
                 <w:sz w:val="28"/>
               </w:rPr>
-              <w:t>Scripts</w:t>
-            </w:r>
-            <w:r>
-              <w:rPr>
-                <w:rStyle w:val="Hyperlink"/>
-                <w:rFonts w:ascii="Consolas" w:hAnsi="Consolas"/>
-                <w:b/>
-                <w:sz w:val="28"/>
-              </w:rPr>
               <w:t>: Other</w:t>
             </w:r>
-            <w:bookmarkEnd w:id="27"/>
+            <w:bookmarkEnd w:id="26"/>
             <w:r>
               <w:rPr>
                 <w:rFonts w:ascii="Consolas" w:hAnsi="Consolas"/>
@@ -11625,7 +11197,7 @@
             <w:gridSpan w:val="4"/>
             <w:shd w:val="clear" w:color="auto" w:fill="FBE4D5" w:themeFill="accent2" w:themeFillTint="33"/>
           </w:tcPr>
-          <w:bookmarkStart w:id="28" w:name="scripts_text"/>
+          <w:bookmarkStart w:id="27" w:name="scripts_text"/>
           <w:p>
             <w:pPr>
               <w:pStyle w:val="NoSpacing"/>
@@ -11657,43 +11229,18 @@
                 <w:b/>
                 <w:sz w:val="28"/>
               </w:rPr>
-            </w:r>
-            <w:r>
-              <w:rPr>
+              <w:fldChar w:fldCharType="separate"/>
+            </w:r>
+            <w:r>
+              <w:rPr>
+                <w:rStyle w:val="Hyperlink"/>
                 <w:rFonts w:ascii="Consolas" w:hAnsi="Consolas"/>
                 <w:b/>
                 <w:sz w:val="28"/>
               </w:rPr>
-              <w:fldChar w:fldCharType="separate"/>
-            </w:r>
-            <w:r>
-              <w:rPr>
-                <w:rStyle w:val="Hyperlink"/>
-                <w:rFonts w:ascii="Consolas" w:hAnsi="Consolas"/>
-                <w:b/>
-                <w:sz w:val="28"/>
-              </w:rPr>
-              <w:t>Scripts: Text P</w:t>
-            </w:r>
-            <w:r>
-              <w:rPr>
-                <w:rStyle w:val="Hyperlink"/>
-                <w:rFonts w:ascii="Consolas" w:hAnsi="Consolas"/>
-                <w:b/>
-                <w:sz w:val="28"/>
-              </w:rPr>
-              <w:t>r</w:t>
-            </w:r>
-            <w:r>
-              <w:rPr>
-                <w:rStyle w:val="Hyperlink"/>
-                <w:rFonts w:ascii="Consolas" w:hAnsi="Consolas"/>
-                <w:b/>
-                <w:sz w:val="28"/>
-              </w:rPr>
-              <w:t>ocessor</w:t>
-            </w:r>
-            <w:bookmarkEnd w:id="28"/>
+              <w:t>Scripts: Text Processor</w:t>
+            </w:r>
+            <w:bookmarkEnd w:id="27"/>
             <w:r>
               <w:rPr>
                 <w:rFonts w:ascii="Consolas" w:hAnsi="Consolas"/>
@@ -11946,7 +11493,7 @@
             <w:gridSpan w:val="4"/>
             <w:shd w:val="clear" w:color="auto" w:fill="FBE4D5" w:themeFill="accent2" w:themeFillTint="33"/>
           </w:tcPr>
-          <w:bookmarkStart w:id="29" w:name="scripts_math"/>
+          <w:bookmarkStart w:id="28" w:name="scripts_math"/>
           <w:p>
             <w:pPr>
               <w:pStyle w:val="NoSpacing"/>
@@ -11978,14 +11525,16 @@
                 <w:b/>
                 <w:sz w:val="28"/>
               </w:rPr>
-            </w:r>
-            <w:r>
-              <w:rPr>
+              <w:fldChar w:fldCharType="separate"/>
+            </w:r>
+            <w:r>
+              <w:rPr>
+                <w:rStyle w:val="Hyperlink"/>
                 <w:rFonts w:ascii="Consolas" w:hAnsi="Consolas"/>
                 <w:b/>
                 <w:sz w:val="28"/>
               </w:rPr>
-              <w:fldChar w:fldCharType="separate"/>
+              <w:t>Scripts</w:t>
             </w:r>
             <w:r>
               <w:rPr>
@@ -11994,18 +11543,9 @@
                 <w:b/>
                 <w:sz w:val="28"/>
               </w:rPr>
-              <w:t>Scripts</w:t>
-            </w:r>
-            <w:r>
-              <w:rPr>
-                <w:rStyle w:val="Hyperlink"/>
-                <w:rFonts w:ascii="Consolas" w:hAnsi="Consolas"/>
-                <w:b/>
-                <w:sz w:val="28"/>
-              </w:rPr>
               <w:t>: Math</w:t>
             </w:r>
-            <w:bookmarkEnd w:id="29"/>
+            <w:bookmarkEnd w:id="28"/>
             <w:r>
               <w:rPr>
                 <w:rFonts w:ascii="Consolas" w:hAnsi="Consolas"/>
@@ -12262,7 +11802,7 @@
         <w:br w:type="page"/>
       </w:r>
     </w:p>
-    <w:bookmarkStart w:id="30" w:name="SupplyDemand"/>
+    <w:bookmarkStart w:id="29" w:name="SupplyDemand"/>
     <w:p>
       <w:pPr>
         <w:pStyle w:val="NoSpacing"/>
@@ -12292,12 +11832,6 @@
           <w:rFonts w:ascii="Consolas" w:hAnsi="Consolas"/>
           <w:sz w:val="48"/>
         </w:rPr>
-      </w:r>
-      <w:r>
-        <w:rPr>
-          <w:rFonts w:ascii="Consolas" w:hAnsi="Consolas"/>
-          <w:sz w:val="48"/>
-        </w:rPr>
         <w:fldChar w:fldCharType="separate"/>
       </w:r>
       <w:r>
@@ -12316,7 +11850,7 @@
         <w:fldChar w:fldCharType="end"/>
       </w:r>
     </w:p>
-    <w:bookmarkEnd w:id="30"/>
+    <w:bookmarkEnd w:id="29"/>
     <w:p>
       <w:pPr>
         <w:pStyle w:val="NoSpacing"/>
@@ -12342,7 +11876,202 @@
         <mc:AlternateContent>
           <mc:Choice Requires="wps">
             <w:drawing>
-              <wp:anchor distT="45720" distB="45720" distL="114300" distR="114300" simplePos="0" relativeHeight="251683840" behindDoc="0" locked="0" layoutInCell="1" allowOverlap="1" wp14:anchorId="0A69DC79" wp14:editId="1A3BD152">
+              <wp:anchor distT="45720" distB="45720" distL="114300" distR="114300" simplePos="0" relativeHeight="251689984" behindDoc="0" locked="0" layoutInCell="1" allowOverlap="1" wp14:anchorId="3085C7D2" wp14:editId="174F800F">
+                <wp:simplePos x="0" y="0"/>
+                <wp:positionH relativeFrom="column">
+                  <wp:posOffset>5943176</wp:posOffset>
+                </wp:positionH>
+                <wp:positionV relativeFrom="paragraph">
+                  <wp:posOffset>3830743</wp:posOffset>
+                </wp:positionV>
+                <wp:extent cx="1168400" cy="330200"/>
+                <wp:effectExtent l="0" t="0" r="0" b="0"/>
+                <wp:wrapSquare wrapText="bothSides"/>
+                <wp:docPr id="2" name="Text Box 2"/>
+                <wp:cNvGraphicFramePr>
+                  <a:graphicFrameLocks xmlns:a="http://schemas.openxmlformats.org/drawingml/2006/main"/>
+                </wp:cNvGraphicFramePr>
+                <a:graphic xmlns:a="http://schemas.openxmlformats.org/drawingml/2006/main">
+                  <a:graphicData uri="http://schemas.microsoft.com/office/word/2010/wordprocessingShape">
+                    <wps:wsp>
+                      <wps:cNvSpPr txBox="1">
+                        <a:spLocks noChangeArrowheads="1"/>
+                      </wps:cNvSpPr>
+                      <wps:spPr bwMode="auto">
+                        <a:xfrm>
+                          <a:off x="0" y="0"/>
+                          <a:ext cx="1168400" cy="330200"/>
+                        </a:xfrm>
+                        <a:prstGeom prst="rect">
+                          <a:avLst/>
+                        </a:prstGeom>
+                        <a:noFill/>
+                        <a:ln w="9525">
+                          <a:noFill/>
+                          <a:miter lim="800000"/>
+                          <a:headEnd/>
+                          <a:tailEnd/>
+                        </a:ln>
+                      </wps:spPr>
+                      <wps:txbx>
+                        <w:txbxContent>
+                          <w:p>
+                            <w:pPr>
+                              <w:jc w:val="center"/>
+                              <w:rPr>
+                                <w:rFonts w:ascii="Consolas" w:hAnsi="Consolas"/>
+                                <w:sz w:val="32"/>
+                              </w:rPr>
+                            </w:pPr>
+                            <w:r>
+                              <w:rPr>
+                                <w:rFonts w:ascii="Consolas" w:hAnsi="Consolas"/>
+                                <w:sz w:val="32"/>
+                              </w:rPr>
+                              <w:t>Low</w:t>
+                            </w:r>
+                          </w:p>
+                        </w:txbxContent>
+                      </wps:txbx>
+                      <wps:bodyPr rot="0" vert="horz" wrap="square" lIns="91440" tIns="45720" rIns="91440" bIns="45720" anchor="t" anchorCtr="0">
+                        <a:noAutofit/>
+                      </wps:bodyPr>
+                    </wps:wsp>
+                  </a:graphicData>
+                </a:graphic>
+                <wp14:sizeRelH relativeFrom="margin">
+                  <wp14:pctWidth>0</wp14:pctWidth>
+                </wp14:sizeRelH>
+                <wp14:sizeRelV relativeFrom="margin">
+                  <wp14:pctHeight>0</wp14:pctHeight>
+                </wp14:sizeRelV>
+              </wp:anchor>
+            </w:drawing>
+          </mc:Choice>
+          <mc:Fallback>
+            <w:pict>
+              <v:shapetype w14:anchorId="3085C7D2" id="_x0000_t202" coordsize="21600,21600" o:spt="202" path="m,l,21600r21600,l21600,xe">
+                <v:stroke joinstyle="miter"/>
+                <v:path gradientshapeok="t" o:connecttype="rect"/>
+              </v:shapetype>
+              <v:shape id="Text Box 2" o:spid="_x0000_s1026" type="#_x0000_t202" style="position:absolute;left:0;text-align:left;margin-left:467.95pt;margin-top:301.65pt;width:92pt;height:26pt;z-index:251689984;visibility:visible;mso-wrap-style:square;mso-width-percent:0;mso-height-percent:0;mso-wrap-distance-left:9pt;mso-wrap-distance-top:3.6pt;mso-wrap-distance-right:9pt;mso-wrap-distance-bottom:3.6pt;mso-position-horizontal:absolute;mso-position-horizontal-relative:text;mso-position-vertical:absolute;mso-position-vertical-relative:text;mso-width-percent:0;mso-height-percent:0;mso-width-relative:margin;mso-height-relative:margin;v-text-anchor:top" o:gfxdata="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" filled="f" stroked="f">
+                <v:textbox>
+                  <w:txbxContent>
+                    <w:p>
+                      <w:pPr>
+                        <w:jc w:val="center"/>
+                        <w:rPr>
+                          <w:rFonts w:ascii="Consolas" w:hAnsi="Consolas"/>
+                          <w:sz w:val="32"/>
+                        </w:rPr>
+                      </w:pPr>
+                      <w:r>
+                        <w:rPr>
+                          <w:rFonts w:ascii="Consolas" w:hAnsi="Consolas"/>
+                          <w:sz w:val="32"/>
+                        </w:rPr>
+                        <w:t>Low</w:t>
+                      </w:r>
+                    </w:p>
+                  </w:txbxContent>
+                </v:textbox>
+                <w10:wrap type="square"/>
+              </v:shape>
+            </w:pict>
+          </mc:Fallback>
+        </mc:AlternateContent>
+      </w:r>
+      <w:r>
+        <w:rPr>
+          <w:rFonts w:ascii="Consolas" w:hAnsi="Consolas"/>
+          <w:noProof/>
+          <w:sz w:val="40"/>
+        </w:rPr>
+        <mc:AlternateContent>
+          <mc:Choice Requires="wps">
+            <w:drawing>
+              <wp:anchor distT="0" distB="0" distL="114300" distR="114300" simplePos="0" relativeHeight="251687936" behindDoc="0" locked="0" layoutInCell="1" allowOverlap="1" wp14:anchorId="0C137EB6" wp14:editId="62F0B7CC">
+                <wp:simplePos x="0" y="0"/>
+                <wp:positionH relativeFrom="column">
+                  <wp:posOffset>5791200</wp:posOffset>
+                </wp:positionH>
+                <wp:positionV relativeFrom="paragraph">
+                  <wp:posOffset>3331633</wp:posOffset>
+                </wp:positionV>
+                <wp:extent cx="855345" cy="1075267"/>
+                <wp:effectExtent l="19050" t="38100" r="40005" b="29845"/>
+                <wp:wrapNone/>
+                <wp:docPr id="1" name="Straight Arrow Connector 1"/>
+                <wp:cNvGraphicFramePr/>
+                <a:graphic xmlns:a="http://schemas.openxmlformats.org/drawingml/2006/main">
+                  <a:graphicData uri="http://schemas.microsoft.com/office/word/2010/wordprocessingShape">
+                    <wps:wsp>
+                      <wps:cNvCnPr/>
+                      <wps:spPr>
+                        <a:xfrm flipV="1">
+                          <a:off x="0" y="0"/>
+                          <a:ext cx="855345" cy="1075267"/>
+                        </a:xfrm>
+                        <a:prstGeom prst="straightConnector1">
+                          <a:avLst/>
+                        </a:prstGeom>
+                        <a:ln w="38100">
+                          <a:solidFill>
+                            <a:srgbClr val="003300"/>
+                          </a:solidFill>
+                          <a:tailEnd type="triangle"/>
+                        </a:ln>
+                      </wps:spPr>
+                      <wps:style>
+                        <a:lnRef idx="1">
+                          <a:schemeClr val="dk1"/>
+                        </a:lnRef>
+                        <a:fillRef idx="0">
+                          <a:schemeClr val="dk1"/>
+                        </a:fillRef>
+                        <a:effectRef idx="0">
+                          <a:schemeClr val="dk1"/>
+                        </a:effectRef>
+                        <a:fontRef idx="minor">
+                          <a:schemeClr val="tx1"/>
+                        </a:fontRef>
+                      </wps:style>
+                      <wps:bodyPr/>
+                    </wps:wsp>
+                  </a:graphicData>
+                </a:graphic>
+                <wp14:sizeRelH relativeFrom="margin">
+                  <wp14:pctWidth>0</wp14:pctWidth>
+                </wp14:sizeRelH>
+                <wp14:sizeRelV relativeFrom="margin">
+                  <wp14:pctHeight>0</wp14:pctHeight>
+                </wp14:sizeRelV>
+              </wp:anchor>
+            </w:drawing>
+          </mc:Choice>
+          <mc:Fallback>
+            <w:pict>
+              <v:shapetype w14:anchorId="69DF67C3" id="_x0000_t32" coordsize="21600,21600" o:spt="32" o:oned="t" path="m,l21600,21600e" filled="f">
+                <v:path arrowok="t" fillok="f" o:connecttype="none"/>
+                <o:lock v:ext="edit" shapetype="t"/>
+              </v:shapetype>
+              <v:shape id="Straight Arrow Connector 1" o:spid="_x0000_s1026" type="#_x0000_t32" style="position:absolute;margin-left:456pt;margin-top:262.35pt;width:67.35pt;height:84.65pt;flip:y;z-index:251687936;visibility:visible;mso-wrap-style:square;mso-width-percent:0;mso-height-percent:0;mso-wrap-distance-left:9pt;mso-wrap-distance-top:0;mso-wrap-distance-right:9pt;mso-wrap-distance-bottom:0;mso-position-horizontal:absolute;mso-position-horizontal-relative:text;mso-position-vertical:absolute;mso-position-vertical-relative:text;mso-width-percent:0;mso-height-percent:0;mso-width-relative:margin;mso-height-relative:margin" o:gfxdata="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" strokecolor="#030" strokeweight="3pt">
+                <v:stroke endarrow="block" joinstyle="miter"/>
+              </v:shape>
+            </w:pict>
+          </mc:Fallback>
+        </mc:AlternateContent>
+      </w:r>
+      <w:r>
+        <w:rPr>
+          <w:rFonts w:ascii="Consolas" w:hAnsi="Consolas"/>
+          <w:noProof/>
+          <w:sz w:val="40"/>
+        </w:rPr>
+        <mc:AlternateContent>
+          <mc:Choice Requires="wps">
+            <w:drawing>
+              <wp:anchor distT="45720" distB="45720" distL="114300" distR="114300" simplePos="0" relativeHeight="251683840" behindDoc="0" locked="0" layoutInCell="1" allowOverlap="1" wp14:anchorId="47C80957" wp14:editId="601B2E96">
                 <wp:simplePos x="0" y="0"/>
                 <wp:positionH relativeFrom="margin">
                   <wp:posOffset>3843866</wp:posOffset>
@@ -12460,7 +12189,7 @@
         <mc:AlternateContent>
           <mc:Choice Requires="wps">
             <w:drawing>
-              <wp:anchor distT="45720" distB="45720" distL="114300" distR="114300" simplePos="0" relativeHeight="251685888" behindDoc="0" locked="0" layoutInCell="1" allowOverlap="1" wp14:anchorId="03D9F595" wp14:editId="5BAF10D8">
+              <wp:anchor distT="45720" distB="45720" distL="114300" distR="114300" simplePos="0" relativeHeight="251685888" behindDoc="0" locked="0" layoutInCell="1" allowOverlap="1" wp14:anchorId="0DD7247C" wp14:editId="119F636B">
                 <wp:simplePos x="0" y="0"/>
                 <wp:positionH relativeFrom="column">
                   <wp:posOffset>5029200</wp:posOffset>
@@ -12574,7 +12303,7 @@
         <mc:AlternateContent>
           <mc:Choice Requires="wps">
             <w:drawing>
-              <wp:anchor distT="45720" distB="45720" distL="114300" distR="114300" simplePos="0" relativeHeight="251681792" behindDoc="0" locked="0" layoutInCell="1" allowOverlap="1" wp14:anchorId="662625C1" wp14:editId="60833D8B">
+              <wp:anchor distT="45720" distB="45720" distL="114300" distR="114300" simplePos="0" relativeHeight="251681792" behindDoc="0" locked="0" layoutInCell="1" allowOverlap="1" wp14:anchorId="2C324353" wp14:editId="1F4D9A1A">
                 <wp:simplePos x="0" y="0"/>
                 <wp:positionH relativeFrom="column">
                   <wp:posOffset>2785322</wp:posOffset>
@@ -12684,7 +12413,7 @@
         <mc:AlternateContent>
           <mc:Choice Requires="wps">
             <w:drawing>
-              <wp:anchor distT="45720" distB="45720" distL="114300" distR="114300" simplePos="0" relativeHeight="251679744" behindDoc="0" locked="0" layoutInCell="1" allowOverlap="1" wp14:anchorId="25DCF4EF" wp14:editId="28AD3CD5">
+              <wp:anchor distT="45720" distB="45720" distL="114300" distR="114300" simplePos="0" relativeHeight="251679744" behindDoc="0" locked="0" layoutInCell="1" allowOverlap="1" wp14:anchorId="434790F7" wp14:editId="2B91204F">
                 <wp:simplePos x="0" y="0"/>
                 <wp:positionH relativeFrom="column">
                   <wp:posOffset>1633643</wp:posOffset>
@@ -12798,7 +12527,7 @@
         <mc:AlternateContent>
           <mc:Choice Requires="wps">
             <w:drawing>
-              <wp:anchor distT="45720" distB="45720" distL="114300" distR="114300" simplePos="0" relativeHeight="251677696" behindDoc="0" locked="0" layoutInCell="1" allowOverlap="1" wp14:anchorId="19038036" wp14:editId="365A6060">
+              <wp:anchor distT="45720" distB="45720" distL="114300" distR="114300" simplePos="0" relativeHeight="251677696" behindDoc="0" locked="0" layoutInCell="1" allowOverlap="1" wp14:anchorId="79914299" wp14:editId="54B4E7DC">
                 <wp:simplePos x="0" y="0"/>
                 <wp:positionH relativeFrom="column">
                   <wp:posOffset>3928110</wp:posOffset>
@@ -12912,7 +12641,7 @@
         <mc:AlternateContent>
           <mc:Choice Requires="wps">
             <w:drawing>
-              <wp:anchor distT="0" distB="0" distL="114300" distR="114300" simplePos="0" relativeHeight="251675648" behindDoc="0" locked="0" layoutInCell="1" allowOverlap="1" wp14:anchorId="443004AA" wp14:editId="012FB3AC">
+              <wp:anchor distT="0" distB="0" distL="114300" distR="114300" simplePos="0" relativeHeight="251675648" behindDoc="0" locked="0" layoutInCell="1" allowOverlap="1" wp14:anchorId="3B2FBB90" wp14:editId="313B5895">
                 <wp:simplePos x="0" y="0"/>
                 <wp:positionH relativeFrom="column">
                   <wp:posOffset>3149600</wp:posOffset>
@@ -12993,7 +12722,7 @@
         <mc:AlternateContent>
           <mc:Choice Requires="wps">
             <w:drawing>
-              <wp:anchor distT="0" distB="0" distL="114300" distR="114300" simplePos="0" relativeHeight="251673600" behindDoc="0" locked="0" layoutInCell="1" allowOverlap="1" wp14:anchorId="1E0C6CA8" wp14:editId="5DB13216">
+              <wp:anchor distT="0" distB="0" distL="114300" distR="114300" simplePos="0" relativeHeight="251673600" behindDoc="0" locked="0" layoutInCell="1" allowOverlap="1" wp14:anchorId="4CC21ABA" wp14:editId="4D88402A">
                 <wp:simplePos x="0" y="0"/>
                 <wp:positionH relativeFrom="column">
                   <wp:posOffset>5503333</wp:posOffset>
@@ -13070,7 +12799,7 @@
         <mc:AlternateContent>
           <mc:Choice Requires="wps">
             <w:drawing>
-              <wp:anchor distT="0" distB="0" distL="114300" distR="114300" simplePos="0" relativeHeight="251669504" behindDoc="0" locked="0" layoutInCell="1" allowOverlap="1" wp14:anchorId="71DB5F27" wp14:editId="07DE4592">
+              <wp:anchor distT="0" distB="0" distL="114300" distR="114300" simplePos="0" relativeHeight="251669504" behindDoc="0" locked="0" layoutInCell="1" allowOverlap="1" wp14:anchorId="01DE8874" wp14:editId="51258961">
                 <wp:simplePos x="0" y="0"/>
                 <wp:positionH relativeFrom="column">
                   <wp:posOffset>2531533</wp:posOffset>
@@ -13634,6 +13363,8 @@
         </w:rPr>
         <w:t>Dependencies:</w:t>
       </w:r>
+      <w:bookmarkStart w:id="30" w:name="_GoBack"/>
+      <w:bookmarkEnd w:id="30"/>
     </w:p>
     <w:sectPr>
       <w:pgSz w:w="15840" w:h="31680"/>

</xml_diff>